<commit_message>
Updated description of importscript
</commit_message>
<xml_diff>
--- a/documents/Deployment/XML-import/E-PRTR_XML_Import_Manual.docx
+++ b/documents/Deployment/XML-import/E-PRTR_XML_Import_Manual.docx
@@ -78,28 +78,6 @@
           <w:rFonts w:ascii="Times New Roman" w:hAnsi="Times New Roman"/>
           <w:sz w:val="40"/>
           <w:szCs w:val="40"/>
-        </w:rPr>
-      </w:pPr>
-    </w:p>
-    <w:p>
-      <w:pPr>
-        <w:ind w:left="3402"/>
-        <w:jc w:val="left"/>
-        <w:rPr>
-          <w:rFonts w:ascii="Times New Roman" w:hAnsi="Times New Roman"/>
-          <w:sz w:val="20"/>
-          <w:szCs w:val="20"/>
-        </w:rPr>
-      </w:pPr>
-    </w:p>
-    <w:p>
-      <w:pPr>
-        <w:ind w:left="3402"/>
-        <w:jc w:val="left"/>
-        <w:rPr>
-          <w:rFonts w:ascii="Times New Roman" w:hAnsi="Times New Roman"/>
-          <w:sz w:val="20"/>
-          <w:szCs w:val="20"/>
         </w:rPr>
       </w:pPr>
     </w:p>
@@ -1031,7 +1009,6 @@
               <w:jc w:val="left"/>
               <w:rPr>
                 <w:rFonts w:ascii="Times New Roman" w:hAnsi="Times New Roman"/>
-                <w:b/>
                 <w:bCs/>
                 <w:sz w:val="20"/>
                 <w:szCs w:val="20"/>
@@ -1040,7 +1017,6 @@
             <w:r>
               <w:rPr>
                 <w:rFonts w:ascii="Times New Roman" w:hAnsi="Times New Roman"/>
-                <w:b/>
                 <w:bCs/>
                 <w:sz w:val="20"/>
                 <w:szCs w:val="20"/>
@@ -1196,12 +1172,20 @@
               <w:jc w:val="left"/>
               <w:rPr>
                 <w:rFonts w:ascii="Times New Roman" w:hAnsi="Times New Roman"/>
-                <w:b/>
                 <w:bCs/>
                 <w:sz w:val="20"/>
                 <w:szCs w:val="20"/>
               </w:rPr>
             </w:pPr>
+            <w:r>
+              <w:rPr>
+                <w:rFonts w:ascii="Times New Roman" w:hAnsi="Times New Roman"/>
+                <w:bCs/>
+                <w:sz w:val="20"/>
+                <w:szCs w:val="20"/>
+              </w:rPr>
+              <w:t>1.4</w:t>
+            </w:r>
           </w:p>
         </w:tc>
         <w:tc>
@@ -1215,12 +1199,20 @@
               <w:jc w:val="left"/>
               <w:rPr>
                 <w:rFonts w:ascii="Times New Roman" w:hAnsi="Times New Roman"/>
-                <w:b/>
                 <w:bCs/>
                 <w:sz w:val="20"/>
                 <w:szCs w:val="20"/>
               </w:rPr>
             </w:pPr>
+            <w:r>
+              <w:rPr>
+                <w:rFonts w:ascii="Times New Roman" w:hAnsi="Times New Roman"/>
+                <w:bCs/>
+                <w:sz w:val="20"/>
+                <w:szCs w:val="20"/>
+              </w:rPr>
+              <w:t xml:space="preserve">New XML import procedure </w:t>
+            </w:r>
           </w:p>
         </w:tc>
         <w:tc>
@@ -1231,6 +1223,70 @@
             <w:pPr>
               <w:spacing w:before="120" w:after="120"/>
               <w:ind w:left="0"/>
+              <w:jc w:val="left"/>
+              <w:rPr>
+                <w:rFonts w:ascii="Times New Roman" w:hAnsi="Times New Roman"/>
+                <w:bCs/>
+                <w:sz w:val="20"/>
+                <w:szCs w:val="20"/>
+              </w:rPr>
+            </w:pPr>
+            <w:r>
+              <w:rPr>
+                <w:rFonts w:ascii="Times New Roman" w:hAnsi="Times New Roman"/>
+                <w:bCs/>
+                <w:sz w:val="20"/>
+                <w:szCs w:val="20"/>
+              </w:rPr>
+              <w:t>Helle Voll</w:t>
+            </w:r>
+            <w:r>
+              <w:rPr>
+                <w:rFonts w:ascii="Times New Roman" w:hAnsi="Times New Roman"/>
+                <w:bCs/>
+                <w:sz w:val="20"/>
+                <w:szCs w:val="20"/>
+              </w:rPr>
+              <w:t>m</w:t>
+            </w:r>
+            <w:r>
+              <w:rPr>
+                <w:rFonts w:ascii="Times New Roman" w:hAnsi="Times New Roman"/>
+                <w:bCs/>
+                <w:sz w:val="20"/>
+                <w:szCs w:val="20"/>
+              </w:rPr>
+              <w:t>er</w:t>
+            </w:r>
+          </w:p>
+        </w:tc>
+        <w:tc>
+          <w:tcPr>
+            <w:tcW w:w="1260" w:type="dxa"/>
+          </w:tcPr>
+          <w:p>
+            <w:pPr>
+              <w:spacing w:before="120" w:after="120"/>
+              <w:ind w:left="-45"/>
+              <w:jc w:val="left"/>
+              <w:rPr>
+                <w:rFonts w:ascii="Times New Roman" w:hAnsi="Times New Roman"/>
+                <w:b/>
+                <w:bCs/>
+                <w:sz w:val="20"/>
+                <w:szCs w:val="20"/>
+              </w:rPr>
+            </w:pPr>
+          </w:p>
+        </w:tc>
+        <w:tc>
+          <w:tcPr>
+            <w:tcW w:w="1080" w:type="dxa"/>
+          </w:tcPr>
+          <w:p>
+            <w:pPr>
+              <w:spacing w:before="120" w:after="120"/>
+              <w:ind w:left="-45"/>
               <w:jc w:val="left"/>
               <w:rPr>
                 <w:rFonts w:ascii="Times New Roman" w:hAnsi="Times New Roman"/>
@@ -1263,25 +1319,6 @@
         </w:tc>
         <w:tc>
           <w:tcPr>
-            <w:tcW w:w="1080" w:type="dxa"/>
-          </w:tcPr>
-          <w:p>
-            <w:pPr>
-              <w:spacing w:before="120" w:after="120"/>
-              <w:ind w:left="-45"/>
-              <w:jc w:val="left"/>
-              <w:rPr>
-                <w:rFonts w:ascii="Times New Roman" w:hAnsi="Times New Roman"/>
-                <w:b/>
-                <w:bCs/>
-                <w:sz w:val="20"/>
-                <w:szCs w:val="20"/>
-              </w:rPr>
-            </w:pPr>
-          </w:p>
-        </w:tc>
-        <w:tc>
-          <w:tcPr>
             <w:tcW w:w="1260" w:type="dxa"/>
           </w:tcPr>
           <w:p>
@@ -1291,31 +1328,20 @@
               <w:jc w:val="left"/>
               <w:rPr>
                 <w:rFonts w:ascii="Times New Roman" w:hAnsi="Times New Roman"/>
-                <w:b/>
                 <w:bCs/>
                 <w:sz w:val="20"/>
                 <w:szCs w:val="20"/>
               </w:rPr>
             </w:pPr>
-          </w:p>
-        </w:tc>
-        <w:tc>
-          <w:tcPr>
-            <w:tcW w:w="1260" w:type="dxa"/>
-          </w:tcPr>
-          <w:p>
-            <w:pPr>
-              <w:spacing w:before="120" w:after="120"/>
-              <w:ind w:left="-45"/>
-              <w:jc w:val="left"/>
+            <w:r>
               <w:rPr>
                 <w:rFonts w:ascii="Times New Roman" w:hAnsi="Times New Roman"/>
-                <w:b/>
                 <w:bCs/>
                 <w:sz w:val="20"/>
                 <w:szCs w:val="20"/>
               </w:rPr>
-            </w:pPr>
+              <w:t>19.10.2010</w:t>
+            </w:r>
           </w:p>
         </w:tc>
       </w:tr>
@@ -1343,7 +1369,6 @@
                 <w:sz w:val="20"/>
                 <w:szCs w:val="20"/>
               </w:rPr>
-              <w:lastRenderedPageBreak/>
               <w:t>ATKINS DANMARK</w:t>
             </w:r>
           </w:p>
@@ -2633,13 +2658,16 @@
                 <w:szCs w:val="16"/>
               </w:rPr>
             </w:pPr>
-            <w:r>
-              <w:rPr>
-                <w:sz w:val="16"/>
-                <w:szCs w:val="16"/>
-              </w:rPr>
-              <w:t>https://svn.eionet.europa.eu/repositories/EPRTR/trunk/DataImport</w:t>
-            </w:r>
+            <w:hyperlink r:id="rId8" w:history="1">
+              <w:r>
+                <w:rPr>
+                  <w:rStyle w:val="Hyperlink"/>
+                  <w:sz w:val="16"/>
+                  <w:szCs w:val="16"/>
+                </w:rPr>
+                <w:t>https://svn.eionet.europa.eu/repositories/EPRTR/trunk/DataImport</w:t>
+              </w:r>
+            </w:hyperlink>
           </w:p>
         </w:tc>
       </w:tr>
@@ -2721,14 +2749,17 @@
                 <w:lang w:val="en-US"/>
               </w:rPr>
             </w:pPr>
-            <w:r>
-              <w:rPr>
-                <w:sz w:val="16"/>
-                <w:szCs w:val="16"/>
-                <w:lang w:val="en-US"/>
-              </w:rPr>
-              <w:t>http://cdr.eionet.europa.eu/recent_eprtr</w:t>
-            </w:r>
+            <w:hyperlink r:id="rId9" w:history="1">
+              <w:r>
+                <w:rPr>
+                  <w:rStyle w:val="Hyperlink"/>
+                  <w:sz w:val="16"/>
+                  <w:szCs w:val="16"/>
+                  <w:lang w:val="en-US"/>
+                </w:rPr>
+                <w:t>http://cdr.eionet.europa.eu/recent_eprtr</w:t>
+              </w:r>
+            </w:hyperlink>
           </w:p>
         </w:tc>
       </w:tr>
@@ -2851,7 +2882,25 @@
                 <w:sz w:val="20"/>
                 <w:szCs w:val="20"/>
               </w:rPr>
-              <w:t xml:space="preserve"> (Atkins)</w:t>
+              <w:t xml:space="preserve"> (</w:t>
+            </w:r>
+            <w:proofErr w:type="spellStart"/>
+            <w:r>
+              <w:rPr>
+                <w:b/>
+                <w:sz w:val="20"/>
+                <w:szCs w:val="20"/>
+              </w:rPr>
+              <w:t>Atkins</w:t>
+            </w:r>
+            <w:proofErr w:type="spellEnd"/>
+            <w:r>
+              <w:rPr>
+                <w:b/>
+                <w:sz w:val="20"/>
+                <w:szCs w:val="20"/>
+              </w:rPr>
+              <w:t>)</w:t>
             </w:r>
           </w:p>
         </w:tc>
@@ -3537,7 +3586,15 @@
                 <w:szCs w:val="20"/>
                 <w:lang w:val="en-US"/>
               </w:rPr>
-              <w:t>false</w:t>
+              <w:t>F</w:t>
+            </w:r>
+            <w:r>
+              <w:rPr>
+                <w:sz w:val="20"/>
+                <w:szCs w:val="20"/>
+                <w:lang w:val="en-US"/>
+              </w:rPr>
+              <w:t>alse</w:t>
             </w:r>
           </w:p>
         </w:tc>
@@ -4396,78 +4453,69 @@
           <w:sz w:val="20"/>
           <w:szCs w:val="20"/>
         </w:rPr>
-        <w:t>Prepare the above information in a batch script</w:t>
-      </w:r>
-      <w:r>
-        <w:rPr>
-          <w:rFonts w:ascii="Times New Roman" w:hAnsi="Times New Roman"/>
-          <w:sz w:val="20"/>
-          <w:szCs w:val="20"/>
-        </w:rPr>
-        <w:t xml:space="preserve"> nam</w:t>
-      </w:r>
-      <w:r>
-        <w:rPr>
-          <w:rFonts w:ascii="Times New Roman" w:hAnsi="Times New Roman"/>
-          <w:sz w:val="20"/>
-          <w:szCs w:val="20"/>
-        </w:rPr>
-        <w:t>ed e.g. at</w:t>
-      </w:r>
-      <w:r>
-        <w:rPr>
-          <w:rFonts w:ascii="Times New Roman" w:hAnsi="Times New Roman"/>
-          <w:sz w:val="20"/>
-          <w:szCs w:val="20"/>
-        </w:rPr>
-        <w:t>_2008</w:t>
-      </w:r>
-      <w:r>
-        <w:rPr>
-          <w:rFonts w:ascii="Times New Roman" w:hAnsi="Times New Roman"/>
-          <w:sz w:val="20"/>
-          <w:szCs w:val="20"/>
-        </w:rPr>
-        <w:t>_imp</w:t>
-      </w:r>
-      <w:r>
-        <w:rPr>
-          <w:rFonts w:ascii="Times New Roman" w:hAnsi="Times New Roman"/>
-          <w:sz w:val="20"/>
-          <w:szCs w:val="20"/>
-        </w:rPr>
-        <w:t>.bat The batch script need to look</w:t>
-      </w:r>
-      <w:r>
-        <w:rPr>
-          <w:rFonts w:ascii="Times New Roman" w:hAnsi="Times New Roman"/>
-          <w:sz w:val="20"/>
-          <w:szCs w:val="20"/>
-        </w:rPr>
-        <w:t xml:space="preserve"> like the script below:</w:t>
-      </w:r>
-    </w:p>
-    <w:p>
-      <w:pPr>
-        <w:ind w:left="720"/>
-        <w:jc w:val="left"/>
-        <w:rPr>
-          <w:rFonts w:ascii="Times New Roman" w:hAnsi="Times New Roman"/>
-          <w:sz w:val="20"/>
-          <w:szCs w:val="20"/>
-        </w:rPr>
-      </w:pPr>
-    </w:p>
-    <w:p>
-      <w:pPr>
-        <w:ind w:left="720"/>
-        <w:jc w:val="left"/>
-        <w:rPr>
-          <w:rFonts w:ascii="Times New Roman" w:hAnsi="Times New Roman"/>
-          <w:sz w:val="20"/>
-          <w:szCs w:val="20"/>
-        </w:rPr>
-      </w:pPr>
+        <w:t xml:space="preserve">Prepare </w:t>
+      </w:r>
+      <w:r>
+        <w:rPr>
+          <w:rFonts w:ascii="Times New Roman" w:hAnsi="Times New Roman"/>
+          <w:sz w:val="20"/>
+          <w:szCs w:val="20"/>
+        </w:rPr>
+        <w:t xml:space="preserve">a </w:t>
+      </w:r>
+      <w:proofErr w:type="spellStart"/>
+      <w:r>
+        <w:rPr>
+          <w:rFonts w:ascii="Times New Roman" w:hAnsi="Times New Roman"/>
+          <w:sz w:val="20"/>
+          <w:szCs w:val="20"/>
+        </w:rPr>
+        <w:t>csv</w:t>
+      </w:r>
+      <w:proofErr w:type="spellEnd"/>
+      <w:r>
+        <w:rPr>
+          <w:rFonts w:ascii="Times New Roman" w:hAnsi="Times New Roman"/>
+          <w:sz w:val="20"/>
+          <w:szCs w:val="20"/>
+        </w:rPr>
+        <w:t xml:space="preserve"> file with the above information for all </w:t>
+      </w:r>
+      <w:proofErr w:type="spellStart"/>
+      <w:r>
+        <w:rPr>
+          <w:rFonts w:ascii="Times New Roman" w:hAnsi="Times New Roman"/>
+          <w:sz w:val="20"/>
+          <w:szCs w:val="20"/>
+        </w:rPr>
+        <w:t>datafiles</w:t>
+      </w:r>
+      <w:proofErr w:type="spellEnd"/>
+      <w:r>
+        <w:rPr>
+          <w:rFonts w:ascii="Times New Roman" w:hAnsi="Times New Roman"/>
+          <w:sz w:val="20"/>
+          <w:szCs w:val="20"/>
+        </w:rPr>
+        <w:t xml:space="preserve"> to be imported</w:t>
+      </w:r>
+      <w:r>
+        <w:rPr>
+          <w:rFonts w:ascii="Times New Roman" w:hAnsi="Times New Roman"/>
+          <w:sz w:val="20"/>
+          <w:szCs w:val="20"/>
+        </w:rPr>
+        <w:t xml:space="preserve">. </w:t>
+      </w:r>
+      <w:r>
+        <w:rPr>
+          <w:rFonts w:ascii="Times New Roman" w:hAnsi="Times New Roman"/>
+          <w:sz w:val="20"/>
+          <w:szCs w:val="20"/>
+        </w:rPr>
+        <w:br/>
+        <w:t xml:space="preserve">The file must be formatted as defined by the template found </w:t>
+      </w:r>
       <w:proofErr w:type="gramStart"/>
       <w:r>
         <w:rPr>
@@ -4475,7 +4523,7 @@
           <w:sz w:val="20"/>
           <w:szCs w:val="20"/>
         </w:rPr>
-        <w:t>echo</w:t>
+        <w:t>in :</w:t>
       </w:r>
       <w:proofErr w:type="gramEnd"/>
       <w:r>
@@ -4484,19 +4532,114 @@
           <w:sz w:val="20"/>
           <w:szCs w:val="20"/>
         </w:rPr>
-        <w:t xml:space="preserve"> off</w:t>
-      </w:r>
-    </w:p>
-    <w:p>
-      <w:pPr>
-        <w:ind w:left="720"/>
-        <w:jc w:val="left"/>
-        <w:rPr>
-          <w:rFonts w:ascii="Times New Roman" w:hAnsi="Times New Roman"/>
-          <w:sz w:val="20"/>
-          <w:szCs w:val="20"/>
-        </w:rPr>
-      </w:pPr>
+        <w:t xml:space="preserve"> {</w:t>
+      </w:r>
+      <w:proofErr w:type="spellStart"/>
+      <w:r>
+        <w:rPr>
+          <w:rFonts w:ascii="Times New Roman" w:hAnsi="Times New Roman"/>
+          <w:sz w:val="20"/>
+          <w:szCs w:val="20"/>
+        </w:rPr>
+        <w:t>svn</w:t>
+      </w:r>
+      <w:proofErr w:type="spellEnd"/>
+      <w:r>
+        <w:rPr>
+          <w:rFonts w:ascii="Times New Roman" w:hAnsi="Times New Roman"/>
+          <w:sz w:val="20"/>
+          <w:szCs w:val="20"/>
+        </w:rPr>
+        <w:t>}\</w:t>
+      </w:r>
+      <w:proofErr w:type="spellStart"/>
+      <w:r>
+        <w:rPr>
+          <w:rFonts w:ascii="Times New Roman" w:hAnsi="Times New Roman"/>
+          <w:sz w:val="20"/>
+          <w:szCs w:val="20"/>
+        </w:rPr>
+        <w:t>DataImport</w:t>
+      </w:r>
+      <w:proofErr w:type="spellEnd"/>
+      <w:r>
+        <w:rPr>
+          <w:rFonts w:ascii="Times New Roman" w:hAnsi="Times New Roman"/>
+          <w:sz w:val="20"/>
+          <w:szCs w:val="20"/>
+        </w:rPr>
+        <w:t>\</w:t>
+      </w:r>
+      <w:proofErr w:type="spellStart"/>
+      <w:r>
+        <w:rPr>
+          <w:rFonts w:ascii="Times New Roman" w:hAnsi="Times New Roman"/>
+          <w:sz w:val="20"/>
+          <w:szCs w:val="20"/>
+        </w:rPr>
+        <w:t>ImportScripts</w:t>
+      </w:r>
+      <w:proofErr w:type="spellEnd"/>
+      <w:r>
+        <w:rPr>
+          <w:rFonts w:ascii="Times New Roman" w:hAnsi="Times New Roman"/>
+          <w:sz w:val="20"/>
+          <w:szCs w:val="20"/>
+        </w:rPr>
+        <w:t>\00_config_template.csv</w:t>
+      </w:r>
+      <w:r>
+        <w:rPr>
+          <w:rFonts w:ascii="Times New Roman" w:hAnsi="Times New Roman"/>
+          <w:sz w:val="20"/>
+          <w:szCs w:val="20"/>
+        </w:rPr>
+        <w:t>.</w:t>
+      </w:r>
+      <w:r>
+        <w:rPr>
+          <w:rFonts w:ascii="Times New Roman" w:hAnsi="Times New Roman"/>
+          <w:sz w:val="20"/>
+          <w:szCs w:val="20"/>
+        </w:rPr>
+        <w:br/>
+        <w:t>Important: The date must be given in the format shown in the template</w:t>
+      </w:r>
+      <w:r>
+        <w:rPr>
+          <w:rFonts w:ascii="Times New Roman" w:hAnsi="Times New Roman"/>
+          <w:sz w:val="20"/>
+          <w:szCs w:val="20"/>
+        </w:rPr>
+        <w:t>.</w:t>
+      </w:r>
+      <w:r>
+        <w:rPr>
+          <w:rFonts w:ascii="Times New Roman" w:hAnsi="Times New Roman"/>
+          <w:sz w:val="20"/>
+          <w:szCs w:val="20"/>
+        </w:rPr>
+        <w:br/>
+        <w:t xml:space="preserve">The </w:t>
+      </w:r>
+      <w:proofErr w:type="spellStart"/>
+      <w:r>
+        <w:rPr>
+          <w:rFonts w:ascii="Times New Roman" w:hAnsi="Times New Roman"/>
+          <w:sz w:val="20"/>
+          <w:szCs w:val="20"/>
+        </w:rPr>
+        <w:t>csv</w:t>
+      </w:r>
+      <w:proofErr w:type="spellEnd"/>
+      <w:r>
+        <w:rPr>
+          <w:rFonts w:ascii="Times New Roman" w:hAnsi="Times New Roman"/>
+          <w:sz w:val="20"/>
+          <w:szCs w:val="20"/>
+        </w:rPr>
+        <w:t xml:space="preserve"> file must be named 00_config.csv and placed in </w:t>
+      </w:r>
       <w:proofErr w:type="gramStart"/>
       <w:r>
         <w:rPr>
@@ -4504,7 +4647,16 @@
           <w:sz w:val="20"/>
           <w:szCs w:val="20"/>
         </w:rPr>
-        <w:t>echo</w:t>
+        <w:t xml:space="preserve">{ </w:t>
+      </w:r>
+      <w:proofErr w:type="spellStart"/>
+      <w:r>
+        <w:rPr>
+          <w:rFonts w:ascii="Times New Roman" w:hAnsi="Times New Roman"/>
+          <w:sz w:val="20"/>
+          <w:szCs w:val="20"/>
+        </w:rPr>
+        <w:t>Data</w:t>
       </w:r>
       <w:proofErr w:type="gramEnd"/>
       <w:r>
@@ -4513,83 +4665,7 @@
           <w:sz w:val="20"/>
           <w:szCs w:val="20"/>
         </w:rPr>
-        <w:t xml:space="preserve"> Importing Austria</w:t>
-      </w:r>
-      <w:r>
-        <w:rPr>
-          <w:rFonts w:ascii="Times New Roman" w:hAnsi="Times New Roman"/>
-          <w:sz w:val="20"/>
-          <w:szCs w:val="20"/>
-        </w:rPr>
-        <w:t xml:space="preserve"> 2008</w:t>
-      </w:r>
-    </w:p>
-    <w:p>
-      <w:pPr>
-        <w:ind w:left="720"/>
-        <w:jc w:val="left"/>
-        <w:rPr>
-          <w:rFonts w:ascii="Times New Roman" w:hAnsi="Times New Roman"/>
-          <w:sz w:val="20"/>
-          <w:szCs w:val="20"/>
-        </w:rPr>
-      </w:pPr>
-      <w:proofErr w:type="gramStart"/>
-      <w:r>
-        <w:rPr>
-          <w:rFonts w:ascii="Times New Roman" w:hAnsi="Times New Roman"/>
-          <w:sz w:val="20"/>
-          <w:szCs w:val="20"/>
-        </w:rPr>
-        <w:t>echo</w:t>
-      </w:r>
-      <w:proofErr w:type="gramEnd"/>
-      <w:r>
-        <w:rPr>
-          <w:rFonts w:ascii="Times New Roman" w:hAnsi="Times New Roman"/>
-          <w:sz w:val="20"/>
-          <w:szCs w:val="20"/>
-        </w:rPr>
-        <w:t xml:space="preserve"> -----------------------------------------------</w:t>
-      </w:r>
-    </w:p>
-    <w:p>
-      <w:pPr>
-        <w:ind w:left="720"/>
-        <w:jc w:val="left"/>
-        <w:rPr>
-          <w:rFonts w:ascii="Times New Roman" w:hAnsi="Times New Roman"/>
-          <w:sz w:val="20"/>
-          <w:szCs w:val="20"/>
-        </w:rPr>
-      </w:pPr>
-    </w:p>
-    <w:p>
-      <w:pPr>
-        <w:ind w:left="720"/>
-        <w:jc w:val="left"/>
-        <w:rPr>
-          <w:rFonts w:ascii="Times New Roman" w:hAnsi="Times New Roman"/>
-          <w:sz w:val="20"/>
-          <w:szCs w:val="20"/>
-        </w:rPr>
-      </w:pPr>
-      <w:r>
-        <w:rPr>
-          <w:rFonts w:ascii="Times New Roman" w:hAnsi="Times New Roman"/>
-          <w:sz w:val="20"/>
-          <w:szCs w:val="20"/>
-        </w:rPr>
-        <w:t xml:space="preserve">SET </w:t>
-      </w:r>
-      <w:proofErr w:type="spellStart"/>
-      <w:r>
-        <w:rPr>
-          <w:rFonts w:ascii="Times New Roman" w:hAnsi="Times New Roman"/>
-          <w:sz w:val="20"/>
-          <w:szCs w:val="20"/>
-        </w:rPr>
-        <w:t>sqlscript_dir</w:t>
+        <w:t>_dir</w:t>
       </w:r>
       <w:proofErr w:type="spellEnd"/>
       <w:r>
@@ -4598,856 +4674,8 @@
           <w:sz w:val="20"/>
           <w:szCs w:val="20"/>
         </w:rPr>
-        <w:t>=%1</w:t>
-      </w:r>
-    </w:p>
-    <w:p>
-      <w:pPr>
-        <w:ind w:left="720"/>
-        <w:jc w:val="left"/>
-        <w:rPr>
-          <w:rFonts w:ascii="Times New Roman" w:hAnsi="Times New Roman"/>
-          <w:sz w:val="20"/>
-          <w:szCs w:val="20"/>
-        </w:rPr>
-      </w:pPr>
-      <w:r>
-        <w:rPr>
-          <w:rFonts w:ascii="Times New Roman" w:hAnsi="Times New Roman"/>
-          <w:sz w:val="20"/>
-          <w:szCs w:val="20"/>
-        </w:rPr>
-        <w:t xml:space="preserve">SET </w:t>
-      </w:r>
-      <w:proofErr w:type="spellStart"/>
-      <w:r>
-        <w:rPr>
-          <w:rFonts w:ascii="Times New Roman" w:hAnsi="Times New Roman"/>
-          <w:sz w:val="20"/>
-          <w:szCs w:val="20"/>
-        </w:rPr>
-        <w:t>mapforce_dir</w:t>
-      </w:r>
-      <w:proofErr w:type="spellEnd"/>
-      <w:r>
-        <w:rPr>
-          <w:rFonts w:ascii="Times New Roman" w:hAnsi="Times New Roman"/>
-          <w:sz w:val="20"/>
-          <w:szCs w:val="20"/>
-        </w:rPr>
-        <w:t>=%2</w:t>
-      </w:r>
-    </w:p>
-    <w:p>
-      <w:pPr>
-        <w:ind w:left="720"/>
-        <w:jc w:val="left"/>
-        <w:rPr>
-          <w:rFonts w:ascii="Times New Roman" w:hAnsi="Times New Roman"/>
-          <w:sz w:val="20"/>
-          <w:szCs w:val="20"/>
-        </w:rPr>
-      </w:pPr>
-      <w:r>
-        <w:rPr>
-          <w:rFonts w:ascii="Times New Roman" w:hAnsi="Times New Roman"/>
-          <w:sz w:val="20"/>
-          <w:szCs w:val="20"/>
-        </w:rPr>
-        <w:t xml:space="preserve">SET </w:t>
-      </w:r>
-      <w:proofErr w:type="spellStart"/>
-      <w:r>
-        <w:rPr>
-          <w:rFonts w:ascii="Times New Roman" w:hAnsi="Times New Roman"/>
-          <w:sz w:val="20"/>
-          <w:szCs w:val="20"/>
-        </w:rPr>
-        <w:t>data_dir</w:t>
-      </w:r>
-      <w:proofErr w:type="spellEnd"/>
-      <w:r>
-        <w:rPr>
-          <w:rFonts w:ascii="Times New Roman" w:hAnsi="Times New Roman"/>
-          <w:sz w:val="20"/>
-          <w:szCs w:val="20"/>
-        </w:rPr>
-        <w:t>=%3</w:t>
-      </w:r>
-    </w:p>
-    <w:p>
-      <w:pPr>
-        <w:ind w:left="720"/>
-        <w:jc w:val="left"/>
-        <w:rPr>
-          <w:rFonts w:ascii="Times New Roman" w:hAnsi="Times New Roman"/>
-          <w:sz w:val="20"/>
-          <w:szCs w:val="20"/>
-        </w:rPr>
-      </w:pPr>
-      <w:r>
-        <w:rPr>
-          <w:rFonts w:ascii="Times New Roman" w:hAnsi="Times New Roman"/>
-          <w:sz w:val="20"/>
-          <w:szCs w:val="20"/>
-        </w:rPr>
-        <w:t xml:space="preserve">SET </w:t>
-      </w:r>
-      <w:proofErr w:type="spellStart"/>
-      <w:r>
-        <w:rPr>
-          <w:rFonts w:ascii="Times New Roman" w:hAnsi="Times New Roman"/>
-          <w:sz w:val="20"/>
-          <w:szCs w:val="20"/>
-        </w:rPr>
-        <w:t>doValidate</w:t>
-      </w:r>
-      <w:proofErr w:type="spellEnd"/>
-      <w:r>
-        <w:rPr>
-          <w:rFonts w:ascii="Times New Roman" w:hAnsi="Times New Roman"/>
-          <w:sz w:val="20"/>
-          <w:szCs w:val="20"/>
-        </w:rPr>
-        <w:t>=%4</w:t>
-      </w:r>
-    </w:p>
-    <w:p>
-      <w:pPr>
-        <w:ind w:left="720"/>
-        <w:jc w:val="left"/>
-        <w:rPr>
-          <w:rFonts w:ascii="Times New Roman" w:hAnsi="Times New Roman"/>
-          <w:sz w:val="20"/>
-          <w:szCs w:val="20"/>
-        </w:rPr>
-      </w:pPr>
-    </w:p>
-    <w:p>
-      <w:pPr>
-        <w:ind w:left="720"/>
-        <w:jc w:val="left"/>
-        <w:rPr>
-          <w:rFonts w:ascii="Times New Roman" w:hAnsi="Times New Roman"/>
-          <w:sz w:val="20"/>
-          <w:szCs w:val="20"/>
-        </w:rPr>
-      </w:pPr>
-      <w:proofErr w:type="spellStart"/>
-      <w:proofErr w:type="gramStart"/>
-      <w:r>
-        <w:rPr>
-          <w:rFonts w:ascii="Times New Roman" w:hAnsi="Times New Roman"/>
-          <w:sz w:val="20"/>
-          <w:szCs w:val="20"/>
-        </w:rPr>
-        <w:t>rem</w:t>
-      </w:r>
-      <w:proofErr w:type="spellEnd"/>
-      <w:proofErr w:type="gramEnd"/>
-      <w:r>
-        <w:rPr>
-          <w:rFonts w:ascii="Times New Roman" w:hAnsi="Times New Roman"/>
-          <w:sz w:val="20"/>
-          <w:szCs w:val="20"/>
-        </w:rPr>
-        <w:t xml:space="preserve"> Recreating </w:t>
-      </w:r>
-      <w:proofErr w:type="spellStart"/>
-      <w:r>
-        <w:rPr>
-          <w:rFonts w:ascii="Times New Roman" w:hAnsi="Times New Roman"/>
-          <w:sz w:val="20"/>
-          <w:szCs w:val="20"/>
-        </w:rPr>
-        <w:t>EPRTRxml</w:t>
-      </w:r>
-      <w:proofErr w:type="spellEnd"/>
-      <w:r>
-        <w:rPr>
-          <w:rFonts w:ascii="Times New Roman" w:hAnsi="Times New Roman"/>
-          <w:sz w:val="20"/>
-          <w:szCs w:val="20"/>
-        </w:rPr>
-        <w:t xml:space="preserve"> database</w:t>
-      </w:r>
-    </w:p>
-    <w:p>
-      <w:pPr>
-        <w:ind w:left="720"/>
-        <w:jc w:val="left"/>
-        <w:rPr>
-          <w:rFonts w:ascii="Times New Roman" w:hAnsi="Times New Roman"/>
-          <w:sz w:val="20"/>
-          <w:szCs w:val="20"/>
-        </w:rPr>
-      </w:pPr>
-      <w:proofErr w:type="gramStart"/>
-      <w:r>
-        <w:rPr>
-          <w:rFonts w:ascii="Times New Roman" w:hAnsi="Times New Roman"/>
-          <w:sz w:val="20"/>
-          <w:szCs w:val="20"/>
-        </w:rPr>
-        <w:t>call</w:t>
-      </w:r>
-      <w:proofErr w:type="gramEnd"/>
-      <w:r>
-        <w:rPr>
-          <w:rFonts w:ascii="Times New Roman" w:hAnsi="Times New Roman"/>
-          <w:sz w:val="20"/>
-          <w:szCs w:val="20"/>
-        </w:rPr>
-        <w:t xml:space="preserve"> %</w:t>
-      </w:r>
-      <w:proofErr w:type="spellStart"/>
-      <w:r>
-        <w:rPr>
-          <w:rFonts w:ascii="Times New Roman" w:hAnsi="Times New Roman"/>
-          <w:sz w:val="20"/>
-          <w:szCs w:val="20"/>
-        </w:rPr>
-        <w:t>sqlscript_dir</w:t>
-      </w:r>
-      <w:proofErr w:type="spellEnd"/>
-      <w:r>
-        <w:rPr>
-          <w:rFonts w:ascii="Times New Roman" w:hAnsi="Times New Roman"/>
-          <w:sz w:val="20"/>
-          <w:szCs w:val="20"/>
-        </w:rPr>
-        <w:t>%\recreate_EPRTRxml.bat %1 %</w:t>
-      </w:r>
-      <w:proofErr w:type="spellStart"/>
-      <w:r>
-        <w:rPr>
-          <w:rFonts w:ascii="Times New Roman" w:hAnsi="Times New Roman"/>
-          <w:sz w:val="20"/>
-          <w:szCs w:val="20"/>
-        </w:rPr>
-        <w:t>sqlscript_dir</w:t>
-      </w:r>
-      <w:proofErr w:type="spellEnd"/>
-      <w:r>
-        <w:rPr>
-          <w:rFonts w:ascii="Times New Roman" w:hAnsi="Times New Roman"/>
-          <w:sz w:val="20"/>
-          <w:szCs w:val="20"/>
-        </w:rPr>
-        <w:t>%</w:t>
-      </w:r>
-    </w:p>
-    <w:p>
-      <w:pPr>
-        <w:ind w:left="720"/>
-        <w:jc w:val="left"/>
-        <w:rPr>
-          <w:rFonts w:ascii="Times New Roman" w:hAnsi="Times New Roman"/>
-          <w:sz w:val="20"/>
-          <w:szCs w:val="20"/>
-        </w:rPr>
-      </w:pPr>
-      <w:proofErr w:type="spellStart"/>
-      <w:proofErr w:type="gramStart"/>
-      <w:r>
-        <w:rPr>
-          <w:rFonts w:ascii="Times New Roman" w:hAnsi="Times New Roman"/>
-          <w:sz w:val="20"/>
-          <w:szCs w:val="20"/>
-        </w:rPr>
-        <w:t>rem</w:t>
-      </w:r>
-      <w:proofErr w:type="spellEnd"/>
-      <w:proofErr w:type="gramEnd"/>
-      <w:r>
-        <w:rPr>
-          <w:rFonts w:ascii="Times New Roman" w:hAnsi="Times New Roman"/>
-          <w:sz w:val="20"/>
-          <w:szCs w:val="20"/>
-        </w:rPr>
-        <w:t xml:space="preserve"> Importing xml file into </w:t>
-      </w:r>
-      <w:proofErr w:type="spellStart"/>
-      <w:r>
-        <w:rPr>
-          <w:rFonts w:ascii="Times New Roman" w:hAnsi="Times New Roman"/>
-          <w:sz w:val="20"/>
-          <w:szCs w:val="20"/>
-        </w:rPr>
-        <w:t>EPRTRxml</w:t>
-      </w:r>
-      <w:proofErr w:type="spellEnd"/>
-      <w:r>
-        <w:rPr>
-          <w:rFonts w:ascii="Times New Roman" w:hAnsi="Times New Roman"/>
-          <w:sz w:val="20"/>
-          <w:szCs w:val="20"/>
-        </w:rPr>
-        <w:t xml:space="preserve"> database </w:t>
-      </w:r>
-    </w:p>
-    <w:p>
-      <w:pPr>
-        <w:ind w:left="720"/>
-        <w:jc w:val="left"/>
-        <w:rPr>
-          <w:rFonts w:ascii="Times New Roman" w:hAnsi="Times New Roman"/>
-          <w:sz w:val="20"/>
-          <w:szCs w:val="20"/>
-        </w:rPr>
-      </w:pPr>
-      <w:proofErr w:type="gramStart"/>
-      <w:r>
-        <w:rPr>
-          <w:rFonts w:ascii="Times New Roman" w:hAnsi="Times New Roman"/>
-          <w:sz w:val="20"/>
-          <w:szCs w:val="20"/>
-        </w:rPr>
-        <w:t>call</w:t>
-      </w:r>
-      <w:proofErr w:type="gramEnd"/>
-      <w:r>
-        <w:rPr>
-          <w:rFonts w:ascii="Times New Roman" w:hAnsi="Times New Roman"/>
-          <w:sz w:val="20"/>
-          <w:szCs w:val="20"/>
-        </w:rPr>
-        <w:t xml:space="preserve"> %</w:t>
-      </w:r>
-      <w:proofErr w:type="spellStart"/>
-      <w:r>
-        <w:rPr>
-          <w:rFonts w:ascii="Times New Roman" w:hAnsi="Times New Roman"/>
-          <w:sz w:val="20"/>
-          <w:szCs w:val="20"/>
-        </w:rPr>
-        <w:t>mapforce_dir</w:t>
-      </w:r>
-      <w:proofErr w:type="spellEnd"/>
-      <w:r>
-        <w:rPr>
-          <w:rFonts w:ascii="Times New Roman" w:hAnsi="Times New Roman"/>
-          <w:sz w:val="20"/>
-          <w:szCs w:val="20"/>
-        </w:rPr>
-        <w:t>%\EPRTR_Import_CMD.exe "%</w:t>
-      </w:r>
-      <w:proofErr w:type="spellStart"/>
-      <w:r>
-        <w:rPr>
-          <w:rFonts w:ascii="Times New Roman" w:hAnsi="Times New Roman"/>
-          <w:sz w:val="20"/>
-          <w:szCs w:val="20"/>
-        </w:rPr>
-        <w:t>data_dir</w:t>
-      </w:r>
-      <w:proofErr w:type="spellEnd"/>
-      <w:r>
-        <w:rPr>
-          <w:rFonts w:ascii="Times New Roman" w:hAnsi="Times New Roman"/>
-          <w:sz w:val="20"/>
-          <w:szCs w:val="20"/>
-        </w:rPr>
-        <w:t>%\AT_EPRTR-2008.xml" %SQLCMDSERVER% %SQLCMDUSER% %SQLCMDPASSWORD%</w:t>
-      </w:r>
-    </w:p>
-    <w:p>
-      <w:pPr>
-        <w:ind w:left="720"/>
-        <w:jc w:val="left"/>
-        <w:rPr>
-          <w:rFonts w:ascii="Times New Roman" w:hAnsi="Times New Roman"/>
-          <w:sz w:val="20"/>
-          <w:szCs w:val="20"/>
-        </w:rPr>
-      </w:pPr>
-      <w:proofErr w:type="spellStart"/>
-      <w:proofErr w:type="gramStart"/>
-      <w:r>
-        <w:rPr>
-          <w:rFonts w:ascii="Times New Roman" w:hAnsi="Times New Roman"/>
-          <w:sz w:val="20"/>
-          <w:szCs w:val="20"/>
-        </w:rPr>
-        <w:t>rem</w:t>
-      </w:r>
-      <w:proofErr w:type="spellEnd"/>
-      <w:proofErr w:type="gramEnd"/>
-      <w:r>
-        <w:rPr>
-          <w:rFonts w:ascii="Times New Roman" w:hAnsi="Times New Roman"/>
-          <w:sz w:val="20"/>
-          <w:szCs w:val="20"/>
-        </w:rPr>
-        <w:t xml:space="preserve"> -----------------------------------------------</w:t>
-      </w:r>
-    </w:p>
-    <w:p>
-      <w:pPr>
-        <w:ind w:left="720"/>
-        <w:jc w:val="left"/>
-        <w:rPr>
-          <w:rFonts w:ascii="Times New Roman" w:hAnsi="Times New Roman"/>
-          <w:sz w:val="20"/>
-          <w:szCs w:val="20"/>
-        </w:rPr>
-      </w:pPr>
-    </w:p>
-    <w:p>
-      <w:pPr>
-        <w:ind w:left="720"/>
-        <w:jc w:val="left"/>
-        <w:rPr>
-          <w:rFonts w:ascii="Times New Roman" w:hAnsi="Times New Roman"/>
-          <w:sz w:val="20"/>
-          <w:szCs w:val="20"/>
-        </w:rPr>
-      </w:pPr>
-      <w:proofErr w:type="gramStart"/>
-      <w:r>
-        <w:rPr>
-          <w:rFonts w:ascii="Times New Roman" w:hAnsi="Times New Roman"/>
-          <w:sz w:val="20"/>
-          <w:szCs w:val="20"/>
-        </w:rPr>
-        <w:t>if</w:t>
-      </w:r>
-      <w:proofErr w:type="gramEnd"/>
-      <w:r>
-        <w:rPr>
-          <w:rFonts w:ascii="Times New Roman" w:hAnsi="Times New Roman"/>
-          <w:sz w:val="20"/>
-          <w:szCs w:val="20"/>
-        </w:rPr>
-        <w:t xml:space="preserve"> "%</w:t>
-      </w:r>
-      <w:proofErr w:type="spellStart"/>
-      <w:r>
-        <w:rPr>
-          <w:rFonts w:ascii="Times New Roman" w:hAnsi="Times New Roman"/>
-          <w:sz w:val="20"/>
-          <w:szCs w:val="20"/>
-        </w:rPr>
-        <w:t>doValidate</w:t>
-      </w:r>
-      <w:proofErr w:type="spellEnd"/>
-      <w:r>
-        <w:rPr>
-          <w:rFonts w:ascii="Times New Roman" w:hAnsi="Times New Roman"/>
-          <w:sz w:val="20"/>
-          <w:szCs w:val="20"/>
-        </w:rPr>
-        <w:t>%"=="true" (</w:t>
-      </w:r>
-    </w:p>
-    <w:p>
-      <w:pPr>
-        <w:ind w:left="720"/>
-        <w:jc w:val="left"/>
-        <w:rPr>
-          <w:rFonts w:ascii="Times New Roman" w:hAnsi="Times New Roman"/>
-          <w:sz w:val="20"/>
-          <w:szCs w:val="20"/>
-        </w:rPr>
-      </w:pPr>
-      <w:r>
-        <w:rPr>
-          <w:rFonts w:ascii="Times New Roman" w:hAnsi="Times New Roman"/>
-          <w:sz w:val="20"/>
-          <w:szCs w:val="20"/>
-        </w:rPr>
-        <w:t xml:space="preserve">  SET SQLCMDDBNAME=</w:t>
-      </w:r>
-      <w:proofErr w:type="spellStart"/>
-      <w:r>
-        <w:rPr>
-          <w:rFonts w:ascii="Times New Roman" w:hAnsi="Times New Roman"/>
-          <w:sz w:val="20"/>
-          <w:szCs w:val="20"/>
-        </w:rPr>
-        <w:t>EPRTRxml</w:t>
-      </w:r>
-      <w:proofErr w:type="spellEnd"/>
-    </w:p>
-    <w:p>
-      <w:pPr>
-        <w:ind w:left="720"/>
-        <w:jc w:val="left"/>
-        <w:rPr>
-          <w:rFonts w:ascii="Times New Roman" w:hAnsi="Times New Roman"/>
-          <w:sz w:val="20"/>
-          <w:szCs w:val="20"/>
-        </w:rPr>
-      </w:pPr>
-      <w:r>
-        <w:rPr>
-          <w:rFonts w:ascii="Times New Roman" w:hAnsi="Times New Roman"/>
-          <w:sz w:val="20"/>
-          <w:szCs w:val="20"/>
-        </w:rPr>
-        <w:lastRenderedPageBreak/>
-        <w:t xml:space="preserve">  </w:t>
-      </w:r>
-      <w:proofErr w:type="gramStart"/>
-      <w:r>
-        <w:rPr>
-          <w:rFonts w:ascii="Times New Roman" w:hAnsi="Times New Roman"/>
-          <w:sz w:val="20"/>
-          <w:szCs w:val="20"/>
-        </w:rPr>
-        <w:t>echo</w:t>
-      </w:r>
-      <w:proofErr w:type="gramEnd"/>
-      <w:r>
-        <w:rPr>
-          <w:rFonts w:ascii="Times New Roman" w:hAnsi="Times New Roman"/>
-          <w:sz w:val="20"/>
-          <w:szCs w:val="20"/>
-        </w:rPr>
-        <w:t xml:space="preserve"> Validating data</w:t>
-      </w:r>
-    </w:p>
-    <w:p>
-      <w:pPr>
-        <w:ind w:left="720"/>
-        <w:jc w:val="left"/>
-        <w:rPr>
-          <w:rFonts w:ascii="Times New Roman" w:hAnsi="Times New Roman"/>
-          <w:sz w:val="20"/>
-          <w:szCs w:val="20"/>
-        </w:rPr>
-      </w:pPr>
-      <w:r>
-        <w:rPr>
-          <w:rFonts w:ascii="Times New Roman" w:hAnsi="Times New Roman"/>
-          <w:sz w:val="20"/>
-          <w:szCs w:val="20"/>
-        </w:rPr>
-        <w:t xml:space="preserve">  </w:t>
-      </w:r>
-      <w:proofErr w:type="spellStart"/>
-      <w:proofErr w:type="gramStart"/>
-      <w:r>
-        <w:rPr>
-          <w:rFonts w:ascii="Times New Roman" w:hAnsi="Times New Roman"/>
-          <w:sz w:val="20"/>
-          <w:szCs w:val="20"/>
-        </w:rPr>
-        <w:t>sqlcmd</w:t>
-      </w:r>
-      <w:proofErr w:type="spellEnd"/>
-      <w:proofErr w:type="gramEnd"/>
-      <w:r>
-        <w:rPr>
-          <w:rFonts w:ascii="Times New Roman" w:hAnsi="Times New Roman"/>
-          <w:sz w:val="20"/>
-          <w:szCs w:val="20"/>
-        </w:rPr>
-        <w:t xml:space="preserve"> -Q "EXEC </w:t>
-      </w:r>
-      <w:proofErr w:type="spellStart"/>
-      <w:r>
-        <w:rPr>
-          <w:rFonts w:ascii="Times New Roman" w:hAnsi="Times New Roman"/>
-          <w:sz w:val="20"/>
-          <w:szCs w:val="20"/>
-        </w:rPr>
-        <w:t>EPRTRxml.dbo.validate_xml_data</w:t>
-      </w:r>
-      <w:proofErr w:type="spellEnd"/>
-      <w:r>
-        <w:rPr>
-          <w:rFonts w:ascii="Times New Roman" w:hAnsi="Times New Roman"/>
-          <w:sz w:val="20"/>
-          <w:szCs w:val="20"/>
-        </w:rPr>
-        <w:t>"</w:t>
-      </w:r>
-    </w:p>
-    <w:p>
-      <w:pPr>
-        <w:ind w:left="720"/>
-        <w:jc w:val="left"/>
-        <w:rPr>
-          <w:rFonts w:ascii="Times New Roman" w:hAnsi="Times New Roman"/>
-          <w:sz w:val="20"/>
-          <w:szCs w:val="20"/>
-        </w:rPr>
-      </w:pPr>
-      <w:r>
-        <w:rPr>
-          <w:rFonts w:ascii="Times New Roman" w:hAnsi="Times New Roman"/>
-          <w:sz w:val="20"/>
-          <w:szCs w:val="20"/>
-        </w:rPr>
-        <w:t xml:space="preserve">  </w:t>
-      </w:r>
-      <w:proofErr w:type="gramStart"/>
-      <w:r>
-        <w:rPr>
-          <w:rFonts w:ascii="Times New Roman" w:hAnsi="Times New Roman"/>
-          <w:sz w:val="20"/>
-          <w:szCs w:val="20"/>
-        </w:rPr>
-        <w:t>echo</w:t>
-      </w:r>
-      <w:proofErr w:type="gramEnd"/>
-      <w:r>
-        <w:rPr>
-          <w:rFonts w:ascii="Times New Roman" w:hAnsi="Times New Roman"/>
-          <w:sz w:val="20"/>
-          <w:szCs w:val="20"/>
-        </w:rPr>
-        <w:t xml:space="preserve"> -----------------------------------------------</w:t>
-      </w:r>
-    </w:p>
-    <w:p>
-      <w:pPr>
-        <w:ind w:left="720"/>
-        <w:jc w:val="left"/>
-        <w:rPr>
-          <w:rFonts w:ascii="Times New Roman" w:hAnsi="Times New Roman"/>
-          <w:sz w:val="20"/>
-          <w:szCs w:val="20"/>
-        </w:rPr>
-      </w:pPr>
-      <w:r>
-        <w:rPr>
-          <w:rFonts w:ascii="Times New Roman" w:hAnsi="Times New Roman"/>
-          <w:sz w:val="20"/>
-          <w:szCs w:val="20"/>
-        </w:rPr>
-        <w:t>)</w:t>
-      </w:r>
-    </w:p>
-    <w:p>
-      <w:pPr>
-        <w:ind w:left="720"/>
-        <w:jc w:val="left"/>
-        <w:rPr>
-          <w:rFonts w:ascii="Times New Roman" w:hAnsi="Times New Roman"/>
-          <w:sz w:val="20"/>
-          <w:szCs w:val="20"/>
-        </w:rPr>
-      </w:pPr>
-      <w:proofErr w:type="gramStart"/>
-      <w:r>
-        <w:rPr>
-          <w:rFonts w:ascii="Times New Roman" w:hAnsi="Times New Roman"/>
-          <w:sz w:val="20"/>
-          <w:szCs w:val="20"/>
-        </w:rPr>
-        <w:t>echo</w:t>
-      </w:r>
-      <w:proofErr w:type="gramEnd"/>
-      <w:r>
-        <w:rPr>
-          <w:rFonts w:ascii="Times New Roman" w:hAnsi="Times New Roman"/>
-          <w:sz w:val="20"/>
-          <w:szCs w:val="20"/>
-        </w:rPr>
-        <w:t xml:space="preserve"> Copying data from xml to master</w:t>
-      </w:r>
-    </w:p>
-    <w:p>
-      <w:pPr>
-        <w:ind w:left="720"/>
-        <w:jc w:val="left"/>
-        <w:rPr>
-          <w:rFonts w:ascii="Times New Roman" w:hAnsi="Times New Roman"/>
-          <w:sz w:val="20"/>
-          <w:szCs w:val="20"/>
-        </w:rPr>
-      </w:pPr>
-      <w:proofErr w:type="spellStart"/>
-      <w:proofErr w:type="gramStart"/>
-      <w:r>
-        <w:rPr>
-          <w:rFonts w:ascii="Times New Roman" w:hAnsi="Times New Roman"/>
-          <w:sz w:val="20"/>
-          <w:szCs w:val="20"/>
-        </w:rPr>
-        <w:t>sqlcmd</w:t>
-      </w:r>
-      <w:proofErr w:type="spellEnd"/>
-      <w:proofErr w:type="gramEnd"/>
-      <w:r>
-        <w:rPr>
-          <w:rFonts w:ascii="Times New Roman" w:hAnsi="Times New Roman"/>
-          <w:sz w:val="20"/>
-          <w:szCs w:val="20"/>
-        </w:rPr>
-        <w:t xml:space="preserve"> -</w:t>
-      </w:r>
-      <w:proofErr w:type="spellStart"/>
-      <w:r>
-        <w:rPr>
-          <w:rFonts w:ascii="Times New Roman" w:hAnsi="Times New Roman"/>
-          <w:sz w:val="20"/>
-          <w:szCs w:val="20"/>
-        </w:rPr>
-        <w:t>i</w:t>
-      </w:r>
-      <w:proofErr w:type="spellEnd"/>
-      <w:r>
-        <w:rPr>
-          <w:rFonts w:ascii="Times New Roman" w:hAnsi="Times New Roman"/>
-          <w:sz w:val="20"/>
-          <w:szCs w:val="20"/>
-        </w:rPr>
-        <w:t xml:space="preserve"> %</w:t>
-      </w:r>
-      <w:proofErr w:type="spellStart"/>
-      <w:r>
-        <w:rPr>
-          <w:rFonts w:ascii="Times New Roman" w:hAnsi="Times New Roman"/>
-          <w:sz w:val="20"/>
-          <w:szCs w:val="20"/>
-        </w:rPr>
-        <w:t>sqlscript_dir</w:t>
-      </w:r>
-      <w:proofErr w:type="spellEnd"/>
-      <w:r>
-        <w:rPr>
-          <w:rFonts w:ascii="Times New Roman" w:hAnsi="Times New Roman"/>
-          <w:sz w:val="20"/>
-          <w:szCs w:val="20"/>
-        </w:rPr>
-        <w:t>%\reset_cols_4_xmlimport.sql</w:t>
-      </w:r>
-    </w:p>
-    <w:p>
-      <w:pPr>
-        <w:ind w:left="720"/>
-        <w:jc w:val="left"/>
-        <w:rPr>
-          <w:rFonts w:ascii="Times New Roman" w:hAnsi="Times New Roman"/>
-          <w:sz w:val="20"/>
-          <w:szCs w:val="20"/>
-        </w:rPr>
-      </w:pPr>
-      <w:proofErr w:type="spellStart"/>
-      <w:proofErr w:type="gramStart"/>
-      <w:r>
-        <w:rPr>
-          <w:rFonts w:ascii="Times New Roman" w:hAnsi="Times New Roman"/>
-          <w:sz w:val="20"/>
-          <w:szCs w:val="20"/>
-        </w:rPr>
-        <w:t>sqlcmd</w:t>
-      </w:r>
-      <w:proofErr w:type="spellEnd"/>
-      <w:proofErr w:type="gramEnd"/>
-      <w:r>
-        <w:rPr>
-          <w:rFonts w:ascii="Times New Roman" w:hAnsi="Times New Roman"/>
-          <w:sz w:val="20"/>
-          <w:szCs w:val="20"/>
-        </w:rPr>
-        <w:t xml:space="preserve"> -Q "EXEC </w:t>
-      </w:r>
-      <w:proofErr w:type="spellStart"/>
-      <w:r>
-        <w:rPr>
-          <w:rFonts w:ascii="Times New Roman" w:hAnsi="Times New Roman"/>
-          <w:sz w:val="20"/>
-          <w:szCs w:val="20"/>
-        </w:rPr>
-        <w:t>EPRTRxml.dbo.import_xml</w:t>
-      </w:r>
-      <w:proofErr w:type="spellEnd"/>
-      <w:r>
-        <w:rPr>
-          <w:rFonts w:ascii="Times New Roman" w:hAnsi="Times New Roman"/>
-          <w:sz w:val="20"/>
-          <w:szCs w:val="20"/>
-        </w:rPr>
-        <w:t xml:space="preserve"> @pCDRURL=N'http://cdr.eionet.europa.eu/at/eu/eprtrdat/envt0ulcw',@pCDRUploaded=N'2012-03-01 13:05:00', @</w:t>
-      </w:r>
-      <w:proofErr w:type="spellStart"/>
-      <w:r>
-        <w:rPr>
-          <w:rFonts w:ascii="Times New Roman" w:hAnsi="Times New Roman"/>
-          <w:sz w:val="20"/>
-          <w:szCs w:val="20"/>
-        </w:rPr>
-        <w:t>pCDRReleased</w:t>
-      </w:r>
-      <w:proofErr w:type="spellEnd"/>
-      <w:r>
-        <w:rPr>
-          <w:rFonts w:ascii="Times New Roman" w:hAnsi="Times New Roman"/>
-          <w:sz w:val="20"/>
-          <w:szCs w:val="20"/>
-        </w:rPr>
-        <w:t>=N'2012-03-01 18:14:41', @</w:t>
-      </w:r>
-      <w:proofErr w:type="spellStart"/>
-      <w:r>
-        <w:rPr>
-          <w:rFonts w:ascii="Times New Roman" w:hAnsi="Times New Roman"/>
-          <w:sz w:val="20"/>
-          <w:szCs w:val="20"/>
-        </w:rPr>
-        <w:t>pResubmitReason</w:t>
-      </w:r>
-      <w:proofErr w:type="spellEnd"/>
-      <w:r>
-        <w:rPr>
-          <w:rFonts w:ascii="Times New Roman" w:hAnsi="Times New Roman"/>
-          <w:sz w:val="20"/>
-          <w:szCs w:val="20"/>
-        </w:rPr>
-        <w:t>='E-PRTR data 2008';"</w:t>
-      </w:r>
-    </w:p>
-    <w:p>
-      <w:pPr>
-        <w:ind w:left="720"/>
-        <w:jc w:val="left"/>
-        <w:rPr>
-          <w:rFonts w:ascii="Times New Roman" w:hAnsi="Times New Roman"/>
-          <w:sz w:val="20"/>
-          <w:szCs w:val="20"/>
-        </w:rPr>
-      </w:pPr>
-      <w:proofErr w:type="gramStart"/>
-      <w:r>
-        <w:rPr>
-          <w:rFonts w:ascii="Times New Roman" w:hAnsi="Times New Roman"/>
-          <w:sz w:val="20"/>
-          <w:szCs w:val="20"/>
-        </w:rPr>
-        <w:t>echo</w:t>
-      </w:r>
-      <w:proofErr w:type="gramEnd"/>
-      <w:r>
-        <w:rPr>
-          <w:rFonts w:ascii="Times New Roman" w:hAnsi="Times New Roman"/>
-          <w:sz w:val="20"/>
-          <w:szCs w:val="20"/>
-        </w:rPr>
-        <w:t xml:space="preserve"> -----------------------------------------------</w:t>
-      </w:r>
-      <w:r>
-        <w:rPr>
-          <w:rFonts w:ascii="Times New Roman" w:hAnsi="Times New Roman"/>
-          <w:sz w:val="20"/>
-          <w:szCs w:val="20"/>
-        </w:rPr>
-        <w:tab/>
-      </w:r>
-    </w:p>
-    <w:p>
-      <w:pPr>
-        <w:ind w:left="720"/>
-        <w:jc w:val="left"/>
-        <w:rPr>
-          <w:rFonts w:ascii="Times New Roman" w:hAnsi="Times New Roman"/>
-          <w:sz w:val="20"/>
-          <w:szCs w:val="20"/>
-        </w:rPr>
-      </w:pPr>
+        <w:t>}.</w:t>
+      </w:r>
     </w:p>
     <w:p>
       <w:pPr>
@@ -5455,19 +4683,48 @@
           <w:ilvl w:val="0"/>
           <w:numId w:val="42"/>
         </w:numPr>
-        <w:rPr>
-          <w:rFonts w:ascii="Times New Roman" w:hAnsi="Times New Roman"/>
-          <w:sz w:val="20"/>
-          <w:szCs w:val="20"/>
-        </w:rPr>
-      </w:pPr>
-      <w:r>
-        <w:rPr>
-          <w:rFonts w:ascii="Times New Roman" w:hAnsi="Times New Roman"/>
-          <w:sz w:val="20"/>
-          <w:szCs w:val="20"/>
-        </w:rPr>
-        <w:t xml:space="preserve">Place this and all the other country specific batch scripts together with script </w:t>
+      </w:pPr>
+      <w:r>
+        <w:rPr>
+          <w:rFonts w:ascii="Times New Roman" w:hAnsi="Times New Roman"/>
+          <w:sz w:val="20"/>
+          <w:szCs w:val="20"/>
+        </w:rPr>
+        <w:t xml:space="preserve">Update </w:t>
+      </w:r>
+      <w:proofErr w:type="gramStart"/>
+      <w:r>
+        <w:rPr>
+          <w:rFonts w:ascii="Times New Roman" w:hAnsi="Times New Roman"/>
+          <w:sz w:val="20"/>
+          <w:szCs w:val="20"/>
+        </w:rPr>
+        <w:t>paths  and</w:t>
+      </w:r>
+      <w:proofErr w:type="gramEnd"/>
+      <w:r>
+        <w:rPr>
+          <w:rFonts w:ascii="Times New Roman" w:hAnsi="Times New Roman"/>
+          <w:sz w:val="20"/>
+          <w:szCs w:val="20"/>
+        </w:rPr>
+        <w:t xml:space="preserve"> serve</w:t>
+      </w:r>
+      <w:r>
+        <w:rPr>
+          <w:rFonts w:ascii="Times New Roman" w:hAnsi="Times New Roman"/>
+          <w:sz w:val="20"/>
+          <w:szCs w:val="20"/>
+        </w:rPr>
+        <w:t>r n</w:t>
+      </w:r>
+      <w:r>
+        <w:rPr>
+          <w:rFonts w:ascii="Times New Roman" w:hAnsi="Times New Roman"/>
+          <w:sz w:val="20"/>
+          <w:szCs w:val="20"/>
+        </w:rPr>
+        <w:t xml:space="preserve">ames in </w:t>
       </w:r>
       <w:proofErr w:type="spellStart"/>
       <w:r>
@@ -5485,21 +4742,93 @@
           <w:sz w:val="20"/>
           <w:szCs w:val="20"/>
         </w:rPr>
-        <w:t xml:space="preserve"> at the very location on your server, from where you want to run the import.</w:t>
+        <w:t>. Also consider if validation is to be included (parameter "</w:t>
+      </w:r>
+      <w:proofErr w:type="spellStart"/>
+      <w:r>
+        <w:rPr>
+          <w:rFonts w:ascii="Times New Roman" w:hAnsi="Times New Roman"/>
+          <w:sz w:val="20"/>
+          <w:szCs w:val="20"/>
+        </w:rPr>
+        <w:t>doValidate</w:t>
+      </w:r>
+      <w:proofErr w:type="spellEnd"/>
+      <w:r>
+        <w:rPr>
+          <w:rFonts w:ascii="Times New Roman" w:hAnsi="Times New Roman"/>
+          <w:sz w:val="20"/>
+          <w:szCs w:val="20"/>
+        </w:rPr>
+        <w:t xml:space="preserve">", see section 4). The script can run in </w:t>
+      </w:r>
+      <w:proofErr w:type="spellStart"/>
+      <w:r>
+        <w:rPr>
+          <w:rFonts w:ascii="Times New Roman" w:hAnsi="Times New Roman"/>
+          <w:sz w:val="20"/>
+          <w:szCs w:val="20"/>
+        </w:rPr>
+        <w:t>singlemode</w:t>
+      </w:r>
+      <w:proofErr w:type="spellEnd"/>
+      <w:r>
+        <w:rPr>
+          <w:rFonts w:ascii="Times New Roman" w:hAnsi="Times New Roman"/>
+          <w:sz w:val="20"/>
+          <w:szCs w:val="20"/>
+        </w:rPr>
+        <w:t xml:space="preserve"> by setting parameter "</w:t>
+      </w:r>
+      <w:proofErr w:type="spellStart"/>
+      <w:r>
+        <w:rPr>
+          <w:rFonts w:ascii="Times New Roman" w:hAnsi="Times New Roman"/>
+          <w:sz w:val="20"/>
+          <w:szCs w:val="20"/>
+        </w:rPr>
+        <w:t>singleMode</w:t>
+      </w:r>
+      <w:proofErr w:type="spellEnd"/>
+      <w:r>
+        <w:rPr>
+          <w:rFonts w:ascii="Times New Roman" w:hAnsi="Times New Roman"/>
+          <w:sz w:val="20"/>
+          <w:szCs w:val="20"/>
+        </w:rPr>
+        <w:t xml:space="preserve">" = true. In </w:t>
+      </w:r>
+      <w:proofErr w:type="spellStart"/>
+      <w:r>
+        <w:rPr>
+          <w:rFonts w:ascii="Times New Roman" w:hAnsi="Times New Roman"/>
+          <w:sz w:val="20"/>
+          <w:szCs w:val="20"/>
+        </w:rPr>
+        <w:t>singleMode</w:t>
+      </w:r>
+      <w:proofErr w:type="spellEnd"/>
+      <w:r>
+        <w:rPr>
+          <w:rFonts w:ascii="Times New Roman" w:hAnsi="Times New Roman"/>
+          <w:sz w:val="20"/>
+          <w:szCs w:val="20"/>
+        </w:rPr>
+        <w:t xml:space="preserve"> the script will require user-interaction before continuing with the next file. </w:t>
       </w:r>
     </w:p>
     <w:p>
       <w:pPr>
-        <w:pStyle w:val="NumberedText"/>
+        <w:ind w:left="0"/>
+        <w:rPr>
+          <w:rFonts w:ascii="Times New Roman" w:hAnsi="Times New Roman"/>
+          <w:sz w:val="20"/>
+          <w:szCs w:val="20"/>
+        </w:rPr>
       </w:pPr>
     </w:p>
     <w:p>
       <w:pPr>
-        <w:pStyle w:val="NumberedText"/>
-      </w:pPr>
-    </w:p>
-    <w:p>
-      <w:pPr>
         <w:ind w:left="0"/>
         <w:rPr>
           <w:rFonts w:ascii="Times New Roman" w:hAnsi="Times New Roman"/>
@@ -5507,6 +4836,112 @@
           <w:szCs w:val="20"/>
         </w:rPr>
       </w:pPr>
+      <w:r>
+        <w:rPr>
+          <w:rFonts w:ascii="Times New Roman" w:hAnsi="Times New Roman"/>
+          <w:sz w:val="20"/>
+          <w:szCs w:val="20"/>
+        </w:rPr>
+        <w:t>Running</w:t>
+      </w:r>
+      <w:r>
+        <w:rPr>
+          <w:rFonts w:ascii="Times New Roman" w:hAnsi="Times New Roman"/>
+          <w:sz w:val="20"/>
+          <w:szCs w:val="20"/>
+        </w:rPr>
+        <w:t xml:space="preserve"> script </w:t>
+      </w:r>
+      <w:r>
+        <w:rPr>
+          <w:rFonts w:ascii="Times New Roman" w:hAnsi="Times New Roman"/>
+          <w:sz w:val="20"/>
+          <w:szCs w:val="20"/>
+        </w:rPr>
+        <w:t>“</w:t>
+      </w:r>
+      <w:r>
+        <w:rPr>
+          <w:rFonts w:ascii="Times New Roman" w:hAnsi="Times New Roman"/>
+          <w:sz w:val="20"/>
+          <w:szCs w:val="20"/>
+        </w:rPr>
+        <w:t>Validate_</w:t>
+      </w:r>
+      <w:r>
+        <w:rPr>
+          <w:rFonts w:ascii="Times New Roman" w:hAnsi="Times New Roman"/>
+          <w:sz w:val="20"/>
+          <w:szCs w:val="20"/>
+        </w:rPr>
+        <w:t>and_Import_</w:t>
+      </w:r>
+      <w:r>
+        <w:rPr>
+          <w:rFonts w:ascii="Times New Roman" w:hAnsi="Times New Roman"/>
+          <w:sz w:val="20"/>
+          <w:szCs w:val="20"/>
+        </w:rPr>
+        <w:t>XML_Files.bat</w:t>
+      </w:r>
+      <w:r>
+        <w:rPr>
+          <w:rFonts w:ascii="Times New Roman" w:hAnsi="Times New Roman"/>
+          <w:sz w:val="20"/>
+          <w:szCs w:val="20"/>
+        </w:rPr>
+        <w:t xml:space="preserve">” imports </w:t>
+      </w:r>
+      <w:r>
+        <w:rPr>
+          <w:rFonts w:ascii="Times New Roman" w:hAnsi="Times New Roman"/>
+          <w:sz w:val="20"/>
+          <w:szCs w:val="20"/>
+        </w:rPr>
+        <w:t xml:space="preserve">all </w:t>
+      </w:r>
+      <w:r>
+        <w:rPr>
+          <w:rFonts w:ascii="Times New Roman" w:hAnsi="Times New Roman"/>
+          <w:sz w:val="20"/>
+          <w:szCs w:val="20"/>
+        </w:rPr>
+        <w:t>XML</w:t>
+      </w:r>
+      <w:r>
+        <w:rPr>
+          <w:rFonts w:ascii="Times New Roman" w:hAnsi="Times New Roman"/>
+          <w:sz w:val="20"/>
+          <w:szCs w:val="20"/>
+        </w:rPr>
+        <w:t xml:space="preserve"> files and generates </w:t>
+      </w:r>
+      <w:r>
+        <w:rPr>
+          <w:rFonts w:ascii="Times New Roman" w:hAnsi="Times New Roman"/>
+          <w:sz w:val="20"/>
+          <w:szCs w:val="20"/>
+        </w:rPr>
+        <w:t xml:space="preserve">a log file for each batch file respectively. Re-running the script will only import XML files where no log file already exists. Also a file can be excluded by prefixing the corresponding row in the </w:t>
+      </w:r>
+      <w:proofErr w:type="spellStart"/>
+      <w:r>
+        <w:rPr>
+          <w:rFonts w:ascii="Times New Roman" w:hAnsi="Times New Roman"/>
+          <w:sz w:val="20"/>
+          <w:szCs w:val="20"/>
+        </w:rPr>
+        <w:t>csv</w:t>
+      </w:r>
+      <w:proofErr w:type="spellEnd"/>
+      <w:r>
+        <w:rPr>
+          <w:rFonts w:ascii="Times New Roman" w:hAnsi="Times New Roman"/>
+          <w:sz w:val="20"/>
+          <w:szCs w:val="20"/>
+        </w:rPr>
+        <w:t xml:space="preserve"> file by #.</w:t>
+      </w:r>
     </w:p>
     <w:p>
       <w:pPr>
@@ -6505,7 +5940,7 @@
         </w:rPr>
         <w:t xml:space="preserve">” (currently located in SVN at </w:t>
       </w:r>
-      <w:hyperlink r:id="rId8" w:history="1">
+      <w:hyperlink r:id="rId10" w:history="1">
         <w:r>
           <w:rPr>
             <w:rStyle w:val="Hyperlink"/>
@@ -6660,6 +6095,370 @@
         <w:t>parameters are:</w:t>
       </w:r>
     </w:p>
+    <w:tbl>
+      <w:tblPr>
+        <w:tblStyle w:val="TableGrid"/>
+        <w:tblW w:w="0" w:type="auto"/>
+        <w:tblInd w:w="720" w:type="dxa"/>
+        <w:tblLook w:val="04A0"/>
+      </w:tblPr>
+      <w:tblGrid>
+        <w:gridCol w:w="1940"/>
+        <w:gridCol w:w="6582"/>
+      </w:tblGrid>
+      <w:tr>
+        <w:tc>
+          <w:tcPr>
+            <w:tcW w:w="1940" w:type="dxa"/>
+          </w:tcPr>
+          <w:p>
+            <w:pPr>
+              <w:ind w:left="0"/>
+              <w:jc w:val="left"/>
+              <w:rPr>
+                <w:rFonts w:ascii="Times New Roman" w:hAnsi="Times New Roman"/>
+                <w:sz w:val="20"/>
+                <w:szCs w:val="20"/>
+              </w:rPr>
+            </w:pPr>
+            <w:proofErr w:type="spellStart"/>
+            <w:r>
+              <w:rPr>
+                <w:rFonts w:ascii="Times New Roman" w:hAnsi="Times New Roman"/>
+                <w:sz w:val="20"/>
+                <w:szCs w:val="20"/>
+              </w:rPr>
+              <w:t>sqlscript_dir</w:t>
+            </w:r>
+            <w:proofErr w:type="spellEnd"/>
+            <w:r>
+              <w:rPr>
+                <w:rFonts w:ascii="Times New Roman" w:hAnsi="Times New Roman"/>
+                <w:sz w:val="20"/>
+                <w:szCs w:val="20"/>
+              </w:rPr>
+              <w:t xml:space="preserve">: </w:t>
+            </w:r>
+          </w:p>
+        </w:tc>
+        <w:tc>
+          <w:tcPr>
+            <w:tcW w:w="6582" w:type="dxa"/>
+          </w:tcPr>
+          <w:p>
+            <w:pPr>
+              <w:ind w:left="0"/>
+              <w:jc w:val="left"/>
+              <w:rPr>
+                <w:rFonts w:ascii="Times New Roman" w:hAnsi="Times New Roman"/>
+                <w:sz w:val="20"/>
+                <w:szCs w:val="20"/>
+              </w:rPr>
+            </w:pPr>
+            <w:r>
+              <w:rPr>
+                <w:rFonts w:ascii="Times New Roman" w:hAnsi="Times New Roman"/>
+                <w:sz w:val="20"/>
+                <w:szCs w:val="20"/>
+              </w:rPr>
+              <w:t>Defines the location of the SQL scripts that are used by the import.</w:t>
+            </w:r>
+          </w:p>
+        </w:tc>
+      </w:tr>
+      <w:tr>
+        <w:tc>
+          <w:tcPr>
+            <w:tcW w:w="1940" w:type="dxa"/>
+          </w:tcPr>
+          <w:p>
+            <w:pPr>
+              <w:ind w:left="0"/>
+              <w:jc w:val="left"/>
+              <w:rPr>
+                <w:rFonts w:ascii="Times New Roman" w:hAnsi="Times New Roman"/>
+                <w:sz w:val="20"/>
+                <w:szCs w:val="20"/>
+              </w:rPr>
+            </w:pPr>
+            <w:proofErr w:type="spellStart"/>
+            <w:r>
+              <w:rPr>
+                <w:rFonts w:ascii="Times New Roman" w:hAnsi="Times New Roman"/>
+                <w:sz w:val="20"/>
+                <w:szCs w:val="20"/>
+              </w:rPr>
+              <w:t>mapforce_dir</w:t>
+            </w:r>
+            <w:proofErr w:type="spellEnd"/>
+            <w:r>
+              <w:rPr>
+                <w:rFonts w:ascii="Times New Roman" w:hAnsi="Times New Roman"/>
+                <w:sz w:val="20"/>
+                <w:szCs w:val="20"/>
+              </w:rPr>
+              <w:t>:</w:t>
+            </w:r>
+          </w:p>
+        </w:tc>
+        <w:tc>
+          <w:tcPr>
+            <w:tcW w:w="6582" w:type="dxa"/>
+          </w:tcPr>
+          <w:p>
+            <w:pPr>
+              <w:ind w:left="0"/>
+              <w:jc w:val="left"/>
+              <w:rPr>
+                <w:rFonts w:ascii="Times New Roman" w:hAnsi="Times New Roman"/>
+                <w:sz w:val="20"/>
+                <w:szCs w:val="20"/>
+              </w:rPr>
+            </w:pPr>
+            <w:r>
+              <w:rPr>
+                <w:rFonts w:ascii="Times New Roman" w:hAnsi="Times New Roman"/>
+                <w:sz w:val="20"/>
+                <w:szCs w:val="20"/>
+              </w:rPr>
+              <w:t>Defines the location of the SQL MAPFORCE routines.</w:t>
+            </w:r>
+          </w:p>
+        </w:tc>
+      </w:tr>
+      <w:tr>
+        <w:tc>
+          <w:tcPr>
+            <w:tcW w:w="1940" w:type="dxa"/>
+          </w:tcPr>
+          <w:p>
+            <w:pPr>
+              <w:ind w:left="0"/>
+              <w:jc w:val="left"/>
+              <w:rPr>
+                <w:rFonts w:ascii="Times New Roman" w:hAnsi="Times New Roman"/>
+                <w:sz w:val="20"/>
+                <w:szCs w:val="20"/>
+              </w:rPr>
+            </w:pPr>
+            <w:r>
+              <w:rPr>
+                <w:rFonts w:ascii="Times New Roman" w:hAnsi="Times New Roman"/>
+                <w:sz w:val="20"/>
+                <w:szCs w:val="20"/>
+              </w:rPr>
+              <w:t xml:space="preserve">SET </w:t>
+            </w:r>
+            <w:proofErr w:type="spellStart"/>
+            <w:r>
+              <w:rPr>
+                <w:rFonts w:ascii="Times New Roman" w:hAnsi="Times New Roman"/>
+                <w:sz w:val="20"/>
+                <w:szCs w:val="20"/>
+              </w:rPr>
+              <w:t>data_dir</w:t>
+            </w:r>
+            <w:proofErr w:type="spellEnd"/>
+            <w:r>
+              <w:rPr>
+                <w:rFonts w:ascii="Times New Roman" w:hAnsi="Times New Roman"/>
+                <w:sz w:val="20"/>
+                <w:szCs w:val="20"/>
+              </w:rPr>
+              <w:t>:</w:t>
+            </w:r>
+          </w:p>
+        </w:tc>
+        <w:tc>
+          <w:tcPr>
+            <w:tcW w:w="6582" w:type="dxa"/>
+          </w:tcPr>
+          <w:p>
+            <w:pPr>
+              <w:ind w:left="0"/>
+              <w:jc w:val="left"/>
+              <w:rPr>
+                <w:rFonts w:ascii="Times New Roman" w:hAnsi="Times New Roman"/>
+                <w:sz w:val="20"/>
+                <w:szCs w:val="20"/>
+              </w:rPr>
+            </w:pPr>
+            <w:r>
+              <w:rPr>
+                <w:rFonts w:ascii="Times New Roman" w:hAnsi="Times New Roman"/>
+                <w:sz w:val="20"/>
+                <w:szCs w:val="20"/>
+              </w:rPr>
+              <w:t>Defines the location of the XML files.</w:t>
+            </w:r>
+          </w:p>
+        </w:tc>
+      </w:tr>
+      <w:tr>
+        <w:tc>
+          <w:tcPr>
+            <w:tcW w:w="1940" w:type="dxa"/>
+          </w:tcPr>
+          <w:p>
+            <w:pPr>
+              <w:ind w:left="0"/>
+              <w:jc w:val="left"/>
+              <w:rPr>
+                <w:rFonts w:ascii="Times New Roman" w:hAnsi="Times New Roman"/>
+                <w:sz w:val="20"/>
+                <w:szCs w:val="20"/>
+              </w:rPr>
+            </w:pPr>
+            <w:r>
+              <w:rPr>
+                <w:rFonts w:ascii="Times New Roman" w:hAnsi="Times New Roman"/>
+                <w:sz w:val="20"/>
+                <w:szCs w:val="20"/>
+              </w:rPr>
+              <w:t xml:space="preserve">SET </w:t>
+            </w:r>
+            <w:proofErr w:type="spellStart"/>
+            <w:r>
+              <w:rPr>
+                <w:rFonts w:ascii="Times New Roman" w:hAnsi="Times New Roman"/>
+                <w:sz w:val="20"/>
+                <w:szCs w:val="20"/>
+              </w:rPr>
+              <w:t>doValidate</w:t>
+            </w:r>
+            <w:proofErr w:type="spellEnd"/>
+            <w:r>
+              <w:rPr>
+                <w:rFonts w:ascii="Times New Roman" w:hAnsi="Times New Roman"/>
+                <w:sz w:val="20"/>
+                <w:szCs w:val="20"/>
+              </w:rPr>
+              <w:t>:</w:t>
+            </w:r>
+          </w:p>
+        </w:tc>
+        <w:tc>
+          <w:tcPr>
+            <w:tcW w:w="6582" w:type="dxa"/>
+          </w:tcPr>
+          <w:p>
+            <w:pPr>
+              <w:ind w:left="0"/>
+              <w:jc w:val="left"/>
+              <w:rPr>
+                <w:rFonts w:ascii="Times New Roman" w:hAnsi="Times New Roman"/>
+                <w:sz w:val="20"/>
+                <w:szCs w:val="20"/>
+              </w:rPr>
+            </w:pPr>
+            <w:r>
+              <w:rPr>
+                <w:rFonts w:ascii="Times New Roman" w:hAnsi="Times New Roman"/>
+                <w:sz w:val="20"/>
+                <w:szCs w:val="20"/>
+              </w:rPr>
+              <w:t xml:space="preserve">Allows </w:t>
+            </w:r>
+            <w:proofErr w:type="gramStart"/>
+            <w:r>
+              <w:rPr>
+                <w:rFonts w:ascii="Times New Roman" w:hAnsi="Times New Roman"/>
+                <w:sz w:val="20"/>
+                <w:szCs w:val="20"/>
+              </w:rPr>
+              <w:t>to jump</w:t>
+            </w:r>
+            <w:proofErr w:type="gramEnd"/>
+            <w:r>
+              <w:rPr>
+                <w:rFonts w:ascii="Times New Roman" w:hAnsi="Times New Roman"/>
+                <w:sz w:val="20"/>
+                <w:szCs w:val="20"/>
+              </w:rPr>
+              <w:t xml:space="preserve"> over the validation step. Possible values: true/</w:t>
+            </w:r>
+            <w:proofErr w:type="gramStart"/>
+            <w:r>
+              <w:rPr>
+                <w:rFonts w:ascii="Times New Roman" w:hAnsi="Times New Roman"/>
+                <w:sz w:val="20"/>
+                <w:szCs w:val="20"/>
+              </w:rPr>
+              <w:t>false .</w:t>
+            </w:r>
+            <w:proofErr w:type="gramEnd"/>
+            <w:r>
+              <w:rPr>
+                <w:rFonts w:ascii="Times New Roman" w:hAnsi="Times New Roman"/>
+                <w:sz w:val="20"/>
+                <w:szCs w:val="20"/>
+              </w:rPr>
+              <w:t xml:space="preserve"> Having validated the data in the test environment it is typically not necessary to run the validation also in the production environment. Thus setting this parameter “false” saves time</w:t>
+            </w:r>
+          </w:p>
+        </w:tc>
+      </w:tr>
+      <w:tr>
+        <w:tc>
+          <w:tcPr>
+            <w:tcW w:w="1940" w:type="dxa"/>
+          </w:tcPr>
+          <w:p>
+            <w:pPr>
+              <w:ind w:left="0"/>
+              <w:jc w:val="left"/>
+              <w:rPr>
+                <w:rFonts w:ascii="Times New Roman" w:hAnsi="Times New Roman"/>
+                <w:sz w:val="20"/>
+                <w:szCs w:val="20"/>
+              </w:rPr>
+            </w:pPr>
+            <w:r>
+              <w:rPr>
+                <w:rFonts w:ascii="Times New Roman" w:hAnsi="Times New Roman"/>
+                <w:sz w:val="20"/>
+                <w:szCs w:val="20"/>
+              </w:rPr>
+              <w:t xml:space="preserve">SET </w:t>
+            </w:r>
+            <w:proofErr w:type="spellStart"/>
+            <w:r>
+              <w:rPr>
+                <w:rFonts w:ascii="Times New Roman" w:hAnsi="Times New Roman"/>
+                <w:sz w:val="20"/>
+                <w:szCs w:val="20"/>
+              </w:rPr>
+              <w:t>singleMode</w:t>
+            </w:r>
+            <w:proofErr w:type="spellEnd"/>
+          </w:p>
+        </w:tc>
+        <w:tc>
+          <w:tcPr>
+            <w:tcW w:w="6582" w:type="dxa"/>
+          </w:tcPr>
+          <w:p>
+            <w:pPr>
+              <w:ind w:left="0"/>
+              <w:jc w:val="left"/>
+              <w:rPr>
+                <w:rFonts w:ascii="Times New Roman" w:hAnsi="Times New Roman"/>
+                <w:sz w:val="20"/>
+                <w:szCs w:val="20"/>
+              </w:rPr>
+            </w:pPr>
+            <w:r>
+              <w:rPr>
+                <w:rFonts w:ascii="Times New Roman" w:hAnsi="Times New Roman"/>
+                <w:sz w:val="20"/>
+                <w:szCs w:val="20"/>
+              </w:rPr>
+              <w:t>If true, the user must interact with the script to continue to the import of the next file. Normally this is false</w:t>
+            </w:r>
+          </w:p>
+        </w:tc>
+      </w:tr>
+    </w:tbl>
     <w:p>
       <w:pPr>
         <w:ind w:left="720"/>
@@ -6670,351 +6469,414 @@
           <w:szCs w:val="20"/>
         </w:rPr>
       </w:pPr>
-      <w:proofErr w:type="spellStart"/>
-      <w:r>
-        <w:rPr>
-          <w:rFonts w:ascii="Times New Roman" w:hAnsi="Times New Roman"/>
-          <w:sz w:val="20"/>
-          <w:szCs w:val="20"/>
-        </w:rPr>
-        <w:t>sqlscript_dir</w:t>
-      </w:r>
-      <w:proofErr w:type="spellEnd"/>
-      <w:r>
-        <w:rPr>
-          <w:rFonts w:ascii="Times New Roman" w:hAnsi="Times New Roman"/>
-          <w:sz w:val="20"/>
-          <w:szCs w:val="20"/>
-        </w:rPr>
-        <w:t xml:space="preserve">: </w:t>
-      </w:r>
-      <w:r>
-        <w:rPr>
-          <w:rFonts w:ascii="Times New Roman" w:hAnsi="Times New Roman"/>
-          <w:sz w:val="20"/>
-          <w:szCs w:val="20"/>
-        </w:rPr>
-        <w:tab/>
-        <w:t>Defines the location of the SQL scripts that are used by the import.</w:t>
+      <w:r>
+        <w:rPr>
+          <w:rFonts w:ascii="Times New Roman" w:hAnsi="Times New Roman"/>
+          <w:sz w:val="20"/>
+          <w:szCs w:val="20"/>
+        </w:rPr>
+        <w:lastRenderedPageBreak/>
+        <w:t>.</w:t>
       </w:r>
     </w:p>
     <w:p>
       <w:pPr>
-        <w:ind w:left="720"/>
-        <w:jc w:val="left"/>
-        <w:rPr>
-          <w:rFonts w:ascii="Times New Roman" w:hAnsi="Times New Roman"/>
-          <w:sz w:val="20"/>
-          <w:szCs w:val="20"/>
-        </w:rPr>
-      </w:pPr>
-      <w:proofErr w:type="spellStart"/>
-      <w:r>
-        <w:rPr>
-          <w:rFonts w:ascii="Times New Roman" w:hAnsi="Times New Roman"/>
-          <w:sz w:val="20"/>
-          <w:szCs w:val="20"/>
-        </w:rPr>
-        <w:t>mapforce_dir</w:t>
-      </w:r>
-      <w:proofErr w:type="spellEnd"/>
-      <w:r>
-        <w:rPr>
-          <w:rFonts w:ascii="Times New Roman" w:hAnsi="Times New Roman"/>
-          <w:sz w:val="20"/>
-          <w:szCs w:val="20"/>
-        </w:rPr>
-        <w:t>:</w:t>
-      </w:r>
-      <w:r>
-        <w:rPr>
-          <w:rFonts w:ascii="Times New Roman" w:hAnsi="Times New Roman"/>
-          <w:sz w:val="20"/>
-          <w:szCs w:val="20"/>
-        </w:rPr>
-        <w:tab/>
-        <w:t>Defines the location of the SQL MAPFORCE routines.</w:t>
-      </w:r>
+        <w:pStyle w:val="NumberedText"/>
+      </w:pPr>
     </w:p>
     <w:p>
       <w:pPr>
-        <w:ind w:left="720"/>
-        <w:jc w:val="left"/>
-        <w:rPr>
-          <w:rFonts w:ascii="Times New Roman" w:hAnsi="Times New Roman"/>
-          <w:sz w:val="20"/>
-          <w:szCs w:val="20"/>
-        </w:rPr>
-      </w:pPr>
-      <w:r>
-        <w:rPr>
-          <w:rFonts w:ascii="Times New Roman" w:hAnsi="Times New Roman"/>
-          <w:sz w:val="20"/>
-          <w:szCs w:val="20"/>
-        </w:rPr>
-        <w:t xml:space="preserve">SET </w:t>
-      </w:r>
-      <w:proofErr w:type="spellStart"/>
-      <w:r>
-        <w:rPr>
-          <w:rFonts w:ascii="Times New Roman" w:hAnsi="Times New Roman"/>
-          <w:sz w:val="20"/>
-          <w:szCs w:val="20"/>
-        </w:rPr>
-        <w:t>data_dir</w:t>
-      </w:r>
-      <w:proofErr w:type="spellEnd"/>
-      <w:r>
-        <w:rPr>
-          <w:rFonts w:ascii="Times New Roman" w:hAnsi="Times New Roman"/>
-          <w:sz w:val="20"/>
-          <w:szCs w:val="20"/>
-        </w:rPr>
-        <w:t>:</w:t>
-      </w:r>
-      <w:r>
-        <w:rPr>
-          <w:rFonts w:ascii="Times New Roman" w:hAnsi="Times New Roman"/>
-          <w:sz w:val="20"/>
-          <w:szCs w:val="20"/>
-        </w:rPr>
-        <w:tab/>
-        <w:t>Defines the location of the XML files.</w:t>
-      </w:r>
+        <w:pStyle w:val="NumberedText"/>
+      </w:pPr>
     </w:p>
     <w:p>
       <w:pPr>
-        <w:ind w:left="720"/>
-        <w:jc w:val="left"/>
-        <w:rPr>
-          <w:rFonts w:ascii="Times New Roman" w:hAnsi="Times New Roman"/>
-          <w:sz w:val="20"/>
-          <w:szCs w:val="20"/>
-        </w:rPr>
-      </w:pPr>
-      <w:r>
-        <w:rPr>
-          <w:rFonts w:ascii="Times New Roman" w:hAnsi="Times New Roman"/>
-          <w:sz w:val="20"/>
-          <w:szCs w:val="20"/>
-        </w:rPr>
-        <w:t xml:space="preserve">SET </w:t>
-      </w:r>
-      <w:proofErr w:type="spellStart"/>
-      <w:r>
-        <w:rPr>
-          <w:rFonts w:ascii="Times New Roman" w:hAnsi="Times New Roman"/>
-          <w:sz w:val="20"/>
-          <w:szCs w:val="20"/>
-        </w:rPr>
-        <w:t>doValidate</w:t>
-      </w:r>
-      <w:proofErr w:type="spellEnd"/>
-      <w:r>
-        <w:rPr>
-          <w:rFonts w:ascii="Times New Roman" w:hAnsi="Times New Roman"/>
-          <w:sz w:val="20"/>
-          <w:szCs w:val="20"/>
-        </w:rPr>
-        <w:t>:</w:t>
-      </w:r>
-      <w:r>
-        <w:rPr>
-          <w:rFonts w:ascii="Times New Roman" w:hAnsi="Times New Roman"/>
-          <w:sz w:val="20"/>
-          <w:szCs w:val="20"/>
-        </w:rPr>
-        <w:tab/>
-        <w:t xml:space="preserve">Allows </w:t>
-      </w:r>
-      <w:proofErr w:type="gramStart"/>
-      <w:r>
-        <w:rPr>
-          <w:rFonts w:ascii="Times New Roman" w:hAnsi="Times New Roman"/>
-          <w:sz w:val="20"/>
-          <w:szCs w:val="20"/>
-        </w:rPr>
-        <w:t>to jump</w:t>
-      </w:r>
-      <w:proofErr w:type="gramEnd"/>
-      <w:r>
-        <w:rPr>
-          <w:rFonts w:ascii="Times New Roman" w:hAnsi="Times New Roman"/>
-          <w:sz w:val="20"/>
-          <w:szCs w:val="20"/>
-        </w:rPr>
-        <w:t xml:space="preserve"> over the validation step. Possible values: true/</w:t>
-      </w:r>
-      <w:proofErr w:type="gramStart"/>
-      <w:r>
-        <w:rPr>
-          <w:rFonts w:ascii="Times New Roman" w:hAnsi="Times New Roman"/>
-          <w:sz w:val="20"/>
-          <w:szCs w:val="20"/>
-        </w:rPr>
-        <w:t>false .</w:t>
-      </w:r>
-      <w:proofErr w:type="gramEnd"/>
-      <w:r>
-        <w:rPr>
-          <w:rFonts w:ascii="Times New Roman" w:hAnsi="Times New Roman"/>
-          <w:sz w:val="20"/>
-          <w:szCs w:val="20"/>
-        </w:rPr>
-        <w:t xml:space="preserve"> Having validated the data in the test environment it is typically not necessary to run the validation al</w:t>
-      </w:r>
-      <w:r>
-        <w:rPr>
-          <w:rFonts w:ascii="Times New Roman" w:hAnsi="Times New Roman"/>
-          <w:sz w:val="20"/>
-          <w:szCs w:val="20"/>
-        </w:rPr>
-        <w:t>so in the production environ</w:t>
-      </w:r>
-      <w:r>
-        <w:rPr>
-          <w:rFonts w:ascii="Times New Roman" w:hAnsi="Times New Roman"/>
-          <w:sz w:val="20"/>
-          <w:szCs w:val="20"/>
-        </w:rPr>
-        <w:t>m</w:t>
-      </w:r>
-      <w:r>
-        <w:rPr>
-          <w:rFonts w:ascii="Times New Roman" w:hAnsi="Times New Roman"/>
-          <w:sz w:val="20"/>
-          <w:szCs w:val="20"/>
-        </w:rPr>
-        <w:t>en</w:t>
-      </w:r>
-      <w:r>
-        <w:rPr>
-          <w:rFonts w:ascii="Times New Roman" w:hAnsi="Times New Roman"/>
-          <w:sz w:val="20"/>
-          <w:szCs w:val="20"/>
-        </w:rPr>
-        <w:t>t.</w:t>
-      </w:r>
-      <w:r>
-        <w:rPr>
-          <w:rFonts w:ascii="Times New Roman" w:hAnsi="Times New Roman"/>
-          <w:sz w:val="20"/>
-          <w:szCs w:val="20"/>
-        </w:rPr>
-        <w:t xml:space="preserve"> </w:t>
-      </w:r>
-      <w:r>
-        <w:rPr>
-          <w:rFonts w:ascii="Times New Roman" w:hAnsi="Times New Roman"/>
-          <w:sz w:val="20"/>
-          <w:szCs w:val="20"/>
-        </w:rPr>
-        <w:t>Thus setting this par</w:t>
-      </w:r>
-      <w:r>
-        <w:rPr>
-          <w:rFonts w:ascii="Times New Roman" w:hAnsi="Times New Roman"/>
-          <w:sz w:val="20"/>
-          <w:szCs w:val="20"/>
-        </w:rPr>
-        <w:t>ameter “false” saves time.</w:t>
+        <w:pStyle w:val="NumberedText"/>
+        <w:rPr>
+          <w:rFonts w:ascii="Times New Roman" w:hAnsi="Times New Roman"/>
+          <w:sz w:val="20"/>
+          <w:szCs w:val="20"/>
+        </w:rPr>
+      </w:pPr>
+      <w:r>
+        <w:rPr>
+          <w:rFonts w:ascii="Times New Roman" w:hAnsi="Times New Roman"/>
+          <w:sz w:val="20"/>
+          <w:szCs w:val="20"/>
+        </w:rPr>
+        <w:t>To make sure that the result of the import at Atkins tes</w:t>
+      </w:r>
+      <w:r>
+        <w:rPr>
+          <w:rFonts w:ascii="Times New Roman" w:hAnsi="Times New Roman"/>
+          <w:sz w:val="20"/>
+          <w:szCs w:val="20"/>
+        </w:rPr>
+        <w:t>t env</w:t>
+      </w:r>
+      <w:r>
+        <w:rPr>
+          <w:rFonts w:ascii="Times New Roman" w:hAnsi="Times New Roman"/>
+          <w:sz w:val="20"/>
+          <w:szCs w:val="20"/>
+        </w:rPr>
+        <w:t>i</w:t>
+      </w:r>
+      <w:r>
+        <w:rPr>
+          <w:rFonts w:ascii="Times New Roman" w:hAnsi="Times New Roman"/>
+          <w:sz w:val="20"/>
+          <w:szCs w:val="20"/>
+        </w:rPr>
+        <w:t>r</w:t>
+      </w:r>
+      <w:r>
+        <w:rPr>
+          <w:rFonts w:ascii="Times New Roman" w:hAnsi="Times New Roman"/>
+          <w:sz w:val="20"/>
+          <w:szCs w:val="20"/>
+        </w:rPr>
+        <w:t>onment an</w:t>
+      </w:r>
+      <w:r>
+        <w:rPr>
+          <w:rFonts w:ascii="Times New Roman" w:hAnsi="Times New Roman"/>
+          <w:sz w:val="20"/>
+          <w:szCs w:val="20"/>
+        </w:rPr>
+        <w:t>d</w:t>
+      </w:r>
+      <w:r>
+        <w:rPr>
+          <w:rFonts w:ascii="Times New Roman" w:hAnsi="Times New Roman"/>
+          <w:sz w:val="20"/>
+          <w:szCs w:val="20"/>
+        </w:rPr>
+        <w:t xml:space="preserve"> EEA’s production environment will be identical</w:t>
+      </w:r>
+      <w:r>
+        <w:rPr>
+          <w:rFonts w:ascii="Times New Roman" w:hAnsi="Times New Roman"/>
+          <w:sz w:val="20"/>
+          <w:szCs w:val="20"/>
+        </w:rPr>
+        <w:t>,</w:t>
+      </w:r>
+      <w:r>
+        <w:rPr>
+          <w:rFonts w:ascii="Times New Roman" w:hAnsi="Times New Roman"/>
+          <w:sz w:val="20"/>
+          <w:szCs w:val="20"/>
+        </w:rPr>
+        <w:t xml:space="preserve"> it is always a good idea to start the validation and import procedure by restoring the latest backup of the EPRTRmaster from EEA</w:t>
+      </w:r>
+      <w:r>
+        <w:rPr>
+          <w:rFonts w:ascii="Times New Roman" w:hAnsi="Times New Roman"/>
+          <w:sz w:val="20"/>
+          <w:szCs w:val="20"/>
+        </w:rPr>
+        <w:t xml:space="preserve"> at Atkins.</w:t>
       </w:r>
     </w:p>
     <w:p>
       <w:pPr>
-        <w:pStyle w:val="NumberedText"/>
-      </w:pPr>
+        <w:ind w:left="0"/>
+        <w:rPr>
+          <w:rFonts w:ascii="Times New Roman" w:hAnsi="Times New Roman"/>
+          <w:sz w:val="20"/>
+          <w:szCs w:val="20"/>
+        </w:rPr>
+      </w:pPr>
+      <w:r>
+        <w:rPr>
+          <w:rFonts w:ascii="Times New Roman" w:hAnsi="Times New Roman"/>
+          <w:sz w:val="20"/>
+          <w:szCs w:val="20"/>
+        </w:rPr>
+        <w:t>Running</w:t>
+      </w:r>
+      <w:r>
+        <w:rPr>
+          <w:rFonts w:ascii="Times New Roman" w:hAnsi="Times New Roman"/>
+          <w:sz w:val="20"/>
+          <w:szCs w:val="20"/>
+        </w:rPr>
+        <w:t xml:space="preserve"> script </w:t>
+      </w:r>
+      <w:r>
+        <w:rPr>
+          <w:rFonts w:ascii="Times New Roman" w:hAnsi="Times New Roman"/>
+          <w:sz w:val="20"/>
+          <w:szCs w:val="20"/>
+        </w:rPr>
+        <w:t>“</w:t>
+      </w:r>
+      <w:r>
+        <w:rPr>
+          <w:rFonts w:ascii="Times New Roman" w:hAnsi="Times New Roman"/>
+          <w:sz w:val="20"/>
+          <w:szCs w:val="20"/>
+        </w:rPr>
+        <w:t>Validate_</w:t>
+      </w:r>
+      <w:r>
+        <w:rPr>
+          <w:rFonts w:ascii="Times New Roman" w:hAnsi="Times New Roman"/>
+          <w:sz w:val="20"/>
+          <w:szCs w:val="20"/>
+        </w:rPr>
+        <w:t>and_Import_</w:t>
+      </w:r>
+      <w:r>
+        <w:rPr>
+          <w:rFonts w:ascii="Times New Roman" w:hAnsi="Times New Roman"/>
+          <w:sz w:val="20"/>
+          <w:szCs w:val="20"/>
+        </w:rPr>
+        <w:t>XML_Files.bat</w:t>
+      </w:r>
+      <w:r>
+        <w:rPr>
+          <w:rFonts w:ascii="Times New Roman" w:hAnsi="Times New Roman"/>
+          <w:sz w:val="20"/>
+          <w:szCs w:val="20"/>
+        </w:rPr>
+        <w:t xml:space="preserve">” </w:t>
+      </w:r>
+      <w:r>
+        <w:rPr>
+          <w:rFonts w:ascii="Times New Roman" w:hAnsi="Times New Roman"/>
+          <w:sz w:val="20"/>
+          <w:szCs w:val="20"/>
+        </w:rPr>
+        <w:t xml:space="preserve">executes all batch files and generates </w:t>
+      </w:r>
+      <w:r>
+        <w:rPr>
+          <w:rFonts w:ascii="Times New Roman" w:hAnsi="Times New Roman"/>
+          <w:sz w:val="20"/>
+          <w:szCs w:val="20"/>
+        </w:rPr>
+        <w:t xml:space="preserve">a log file for each batch file respectively. The </w:t>
+      </w:r>
+      <w:proofErr w:type="spellStart"/>
+      <w:r>
+        <w:rPr>
+          <w:rFonts w:ascii="Times New Roman" w:hAnsi="Times New Roman"/>
+          <w:sz w:val="20"/>
+          <w:szCs w:val="20"/>
+        </w:rPr>
+        <w:t>logfile</w:t>
+      </w:r>
+      <w:proofErr w:type="spellEnd"/>
+      <w:r>
+        <w:rPr>
+          <w:rFonts w:ascii="Times New Roman" w:hAnsi="Times New Roman"/>
+          <w:sz w:val="20"/>
+          <w:szCs w:val="20"/>
+        </w:rPr>
+        <w:t xml:space="preserve"> </w:t>
+      </w:r>
+      <w:r>
+        <w:rPr>
+          <w:rFonts w:ascii="Times New Roman" w:hAnsi="Times New Roman"/>
+          <w:sz w:val="20"/>
+          <w:szCs w:val="20"/>
+        </w:rPr>
+        <w:t>(e.g. slovenia_2007_imp</w:t>
+      </w:r>
+      <w:r>
+        <w:rPr>
+          <w:rFonts w:ascii="Times New Roman" w:hAnsi="Times New Roman"/>
+          <w:sz w:val="20"/>
+          <w:szCs w:val="20"/>
+        </w:rPr>
+        <w:t>.bat.log</w:t>
+      </w:r>
+      <w:r>
+        <w:rPr>
+          <w:rFonts w:ascii="Times New Roman" w:hAnsi="Times New Roman"/>
+          <w:sz w:val="20"/>
+          <w:szCs w:val="20"/>
+        </w:rPr>
+        <w:t>)</w:t>
+      </w:r>
+      <w:r>
+        <w:rPr>
+          <w:rFonts w:ascii="Times New Roman" w:hAnsi="Times New Roman"/>
+          <w:sz w:val="20"/>
+          <w:szCs w:val="20"/>
+        </w:rPr>
+        <w:t xml:space="preserve"> </w:t>
+      </w:r>
+      <w:r>
+        <w:rPr>
+          <w:rFonts w:ascii="Times New Roman" w:hAnsi="Times New Roman"/>
+          <w:sz w:val="20"/>
+          <w:szCs w:val="20"/>
+        </w:rPr>
+        <w:t>contains information about</w:t>
+      </w:r>
+      <w:r>
+        <w:rPr>
+          <w:rFonts w:ascii="Times New Roman" w:hAnsi="Times New Roman"/>
+          <w:sz w:val="20"/>
+          <w:szCs w:val="20"/>
+        </w:rPr>
+        <w:t xml:space="preserve"> the import</w:t>
+      </w:r>
+      <w:r>
+        <w:rPr>
+          <w:rFonts w:ascii="Times New Roman" w:hAnsi="Times New Roman"/>
+          <w:sz w:val="20"/>
+          <w:szCs w:val="20"/>
+        </w:rPr>
+        <w:t xml:space="preserve"> to the </w:t>
+      </w:r>
+      <w:r>
+        <w:rPr>
+          <w:rFonts w:ascii="Times New Roman" w:hAnsi="Times New Roman"/>
+          <w:sz w:val="20"/>
+          <w:szCs w:val="20"/>
+        </w:rPr>
+        <w:t xml:space="preserve">temporary xml database, </w:t>
+      </w:r>
+      <w:r>
+        <w:rPr>
+          <w:rFonts w:ascii="Times New Roman" w:hAnsi="Times New Roman"/>
+          <w:sz w:val="20"/>
+          <w:szCs w:val="20"/>
+        </w:rPr>
+        <w:t>the validation of data</w:t>
+      </w:r>
+      <w:r>
+        <w:rPr>
+          <w:rFonts w:ascii="Times New Roman" w:hAnsi="Times New Roman"/>
+          <w:sz w:val="20"/>
+          <w:szCs w:val="20"/>
+        </w:rPr>
+        <w:t xml:space="preserve"> </w:t>
+      </w:r>
+      <w:r>
+        <w:rPr>
+          <w:rFonts w:ascii="Times New Roman" w:hAnsi="Times New Roman"/>
+          <w:sz w:val="20"/>
+          <w:szCs w:val="20"/>
+        </w:rPr>
+        <w:t>(</w:t>
+      </w:r>
+      <w:r>
+        <w:rPr>
+          <w:rFonts w:ascii="Times New Roman" w:hAnsi="Times New Roman"/>
+          <w:sz w:val="20"/>
+          <w:szCs w:val="20"/>
+        </w:rPr>
+        <w:t>if parameter “</w:t>
+      </w:r>
+      <w:proofErr w:type="spellStart"/>
+      <w:r>
+        <w:rPr>
+          <w:rFonts w:ascii="Times New Roman" w:hAnsi="Times New Roman"/>
+          <w:sz w:val="20"/>
+          <w:szCs w:val="20"/>
+        </w:rPr>
+        <w:t>d</w:t>
+      </w:r>
+      <w:r>
+        <w:rPr>
+          <w:rFonts w:ascii="Times New Roman" w:hAnsi="Times New Roman"/>
+          <w:sz w:val="20"/>
+          <w:szCs w:val="20"/>
+        </w:rPr>
+        <w:t>oValidate</w:t>
+      </w:r>
+      <w:proofErr w:type="spellEnd"/>
+      <w:r>
+        <w:rPr>
+          <w:rFonts w:ascii="Times New Roman" w:hAnsi="Times New Roman"/>
+          <w:sz w:val="20"/>
+          <w:szCs w:val="20"/>
+        </w:rPr>
+        <w:t>” is set to true</w:t>
+      </w:r>
+      <w:r>
+        <w:rPr>
+          <w:rFonts w:ascii="Times New Roman" w:hAnsi="Times New Roman"/>
+          <w:sz w:val="20"/>
+          <w:szCs w:val="20"/>
+        </w:rPr>
+        <w:t>)</w:t>
+      </w:r>
+      <w:r>
+        <w:rPr>
+          <w:rFonts w:ascii="Times New Roman" w:hAnsi="Times New Roman"/>
+          <w:sz w:val="20"/>
+          <w:szCs w:val="20"/>
+        </w:rPr>
+        <w:t xml:space="preserve"> and the result</w:t>
+      </w:r>
+      <w:r>
+        <w:rPr>
+          <w:rFonts w:ascii="Times New Roman" w:hAnsi="Times New Roman"/>
+          <w:sz w:val="20"/>
+          <w:szCs w:val="20"/>
+        </w:rPr>
+        <w:t xml:space="preserve"> of</w:t>
+      </w:r>
+      <w:r>
+        <w:rPr>
+          <w:rFonts w:ascii="Times New Roman" w:hAnsi="Times New Roman"/>
+          <w:sz w:val="20"/>
+          <w:szCs w:val="20"/>
+        </w:rPr>
+        <w:t xml:space="preserve"> inserting all the new data into Database EPRTRmaster</w:t>
+      </w:r>
+      <w:r>
+        <w:rPr>
+          <w:rFonts w:ascii="Times New Roman" w:hAnsi="Times New Roman"/>
+          <w:sz w:val="20"/>
+          <w:szCs w:val="20"/>
+        </w:rPr>
+        <w:t>. This</w:t>
+      </w:r>
+      <w:r>
+        <w:rPr>
+          <w:rFonts w:ascii="Times New Roman" w:hAnsi="Times New Roman"/>
+          <w:sz w:val="20"/>
+          <w:szCs w:val="20"/>
+        </w:rPr>
+        <w:t xml:space="preserve"> information from the</w:t>
+      </w:r>
+      <w:r>
+        <w:rPr>
+          <w:rFonts w:ascii="Times New Roman" w:hAnsi="Times New Roman"/>
+          <w:sz w:val="20"/>
+          <w:szCs w:val="20"/>
+        </w:rPr>
+        <w:t xml:space="preserve"> import and validation log</w:t>
+      </w:r>
+      <w:r>
+        <w:rPr>
+          <w:rFonts w:ascii="Times New Roman" w:hAnsi="Times New Roman"/>
+          <w:sz w:val="20"/>
+          <w:szCs w:val="20"/>
+        </w:rPr>
+        <w:t xml:space="preserve"> needs to be given as feedback to the</w:t>
+      </w:r>
+      <w:r>
+        <w:rPr>
+          <w:rFonts w:ascii="Times New Roman" w:hAnsi="Times New Roman"/>
+          <w:sz w:val="20"/>
+          <w:szCs w:val="20"/>
+        </w:rPr>
+        <w:t xml:space="preserve"> member state in the CDR system.</w:t>
+      </w:r>
     </w:p>
     <w:p>
       <w:pPr>
-        <w:pStyle w:val="NumberedText"/>
-        <w:rPr>
-          <w:rFonts w:ascii="Times New Roman" w:hAnsi="Times New Roman"/>
-          <w:sz w:val="20"/>
-          <w:szCs w:val="20"/>
-        </w:rPr>
-      </w:pPr>
-      <w:r>
-        <w:rPr>
-          <w:rFonts w:ascii="Times New Roman" w:hAnsi="Times New Roman"/>
-          <w:sz w:val="20"/>
-          <w:szCs w:val="20"/>
-        </w:rPr>
-        <w:lastRenderedPageBreak/>
-        <w:t>To make sure that the result of the import at Atkins tes</w:t>
-      </w:r>
-      <w:r>
-        <w:rPr>
-          <w:rFonts w:ascii="Times New Roman" w:hAnsi="Times New Roman"/>
-          <w:sz w:val="20"/>
-          <w:szCs w:val="20"/>
-        </w:rPr>
-        <w:t>t env</w:t>
-      </w:r>
-      <w:r>
-        <w:rPr>
-          <w:rFonts w:ascii="Times New Roman" w:hAnsi="Times New Roman"/>
-          <w:sz w:val="20"/>
-          <w:szCs w:val="20"/>
-        </w:rPr>
-        <w:t>i</w:t>
-      </w:r>
-      <w:r>
-        <w:rPr>
-          <w:rFonts w:ascii="Times New Roman" w:hAnsi="Times New Roman"/>
-          <w:sz w:val="20"/>
-          <w:szCs w:val="20"/>
-        </w:rPr>
-        <w:t>r</w:t>
-      </w:r>
-      <w:r>
-        <w:rPr>
-          <w:rFonts w:ascii="Times New Roman" w:hAnsi="Times New Roman"/>
-          <w:sz w:val="20"/>
-          <w:szCs w:val="20"/>
-        </w:rPr>
-        <w:t>onment an</w:t>
-      </w:r>
-      <w:r>
-        <w:rPr>
-          <w:rFonts w:ascii="Times New Roman" w:hAnsi="Times New Roman"/>
-          <w:sz w:val="20"/>
-          <w:szCs w:val="20"/>
-        </w:rPr>
-        <w:t>d</w:t>
-      </w:r>
-      <w:r>
-        <w:rPr>
-          <w:rFonts w:ascii="Times New Roman" w:hAnsi="Times New Roman"/>
-          <w:sz w:val="20"/>
-          <w:szCs w:val="20"/>
-        </w:rPr>
-        <w:t xml:space="preserve"> EEA’s production environment will be identical</w:t>
-      </w:r>
-      <w:r>
-        <w:rPr>
-          <w:rFonts w:ascii="Times New Roman" w:hAnsi="Times New Roman"/>
-          <w:sz w:val="20"/>
-          <w:szCs w:val="20"/>
-        </w:rPr>
-        <w:t>,</w:t>
-      </w:r>
-      <w:r>
-        <w:rPr>
-          <w:rFonts w:ascii="Times New Roman" w:hAnsi="Times New Roman"/>
-          <w:sz w:val="20"/>
-          <w:szCs w:val="20"/>
-        </w:rPr>
-        <w:t xml:space="preserve"> it is always a good idea to start the validation and import procedure by restoring the latest backup of the EPRTRmaster from EEA</w:t>
-      </w:r>
-      <w:r>
-        <w:rPr>
-          <w:rFonts w:ascii="Times New Roman" w:hAnsi="Times New Roman"/>
-          <w:sz w:val="20"/>
-          <w:szCs w:val="20"/>
-        </w:rPr>
-        <w:t xml:space="preserve"> at Atkins.</w:t>
-      </w:r>
+        <w:ind w:left="0"/>
+      </w:pPr>
     </w:p>
     <w:p>
       <w:pPr>
@@ -7031,71 +6893,7 @@
           <w:sz w:val="20"/>
           <w:szCs w:val="20"/>
         </w:rPr>
-        <w:t>Running</w:t>
-      </w:r>
-      <w:r>
-        <w:rPr>
-          <w:rFonts w:ascii="Times New Roman" w:hAnsi="Times New Roman"/>
-          <w:sz w:val="20"/>
-          <w:szCs w:val="20"/>
-        </w:rPr>
-        <w:t xml:space="preserve"> script </w:t>
-      </w:r>
-      <w:r>
-        <w:rPr>
-          <w:rFonts w:ascii="Times New Roman" w:hAnsi="Times New Roman"/>
-          <w:sz w:val="20"/>
-          <w:szCs w:val="20"/>
-        </w:rPr>
-        <w:t>“</w:t>
-      </w:r>
-      <w:r>
-        <w:rPr>
-          <w:rFonts w:ascii="Times New Roman" w:hAnsi="Times New Roman"/>
-          <w:sz w:val="20"/>
-          <w:szCs w:val="20"/>
-        </w:rPr>
-        <w:t>Validate_</w:t>
-      </w:r>
-      <w:r>
-        <w:rPr>
-          <w:rFonts w:ascii="Times New Roman" w:hAnsi="Times New Roman"/>
-          <w:sz w:val="20"/>
-          <w:szCs w:val="20"/>
-        </w:rPr>
-        <w:t>and_Import_</w:t>
-      </w:r>
-      <w:r>
-        <w:rPr>
-          <w:rFonts w:ascii="Times New Roman" w:hAnsi="Times New Roman"/>
-          <w:sz w:val="20"/>
-          <w:szCs w:val="20"/>
-        </w:rPr>
-        <w:t>XML_Files.bat</w:t>
-      </w:r>
-      <w:r>
-        <w:rPr>
-          <w:rFonts w:ascii="Times New Roman" w:hAnsi="Times New Roman"/>
-          <w:sz w:val="20"/>
-          <w:szCs w:val="20"/>
-        </w:rPr>
-        <w:t xml:space="preserve">” </w:t>
-      </w:r>
-      <w:r>
-        <w:rPr>
-          <w:rFonts w:ascii="Times New Roman" w:hAnsi="Times New Roman"/>
-          <w:sz w:val="20"/>
-          <w:szCs w:val="20"/>
-        </w:rPr>
-        <w:t xml:space="preserve">executes all batch files and generates </w:t>
-      </w:r>
-      <w:r>
-        <w:rPr>
-          <w:rFonts w:ascii="Times New Roman" w:hAnsi="Times New Roman"/>
-          <w:sz w:val="20"/>
-          <w:szCs w:val="20"/>
-        </w:rPr>
-        <w:t xml:space="preserve">a log file for each batch file respectively. The </w:t>
+        <w:t xml:space="preserve">Coping data from database </w:t>
       </w:r>
       <w:proofErr w:type="spellStart"/>
       <w:r>
@@ -7104,7 +6902,7 @@
           <w:sz w:val="20"/>
           <w:szCs w:val="20"/>
         </w:rPr>
-        <w:t>logfile</w:t>
+        <w:t>EPRTRxml</w:t>
       </w:r>
       <w:proofErr w:type="spellEnd"/>
       <w:r>
@@ -7113,103 +6911,7 @@
           <w:sz w:val="20"/>
           <w:szCs w:val="20"/>
         </w:rPr>
-        <w:t xml:space="preserve"> </w:t>
-      </w:r>
-      <w:r>
-        <w:rPr>
-          <w:rFonts w:ascii="Times New Roman" w:hAnsi="Times New Roman"/>
-          <w:sz w:val="20"/>
-          <w:szCs w:val="20"/>
-        </w:rPr>
-        <w:t>(e.g. slovenia_2007_imp</w:t>
-      </w:r>
-      <w:r>
-        <w:rPr>
-          <w:rFonts w:ascii="Times New Roman" w:hAnsi="Times New Roman"/>
-          <w:sz w:val="20"/>
-          <w:szCs w:val="20"/>
-        </w:rPr>
-        <w:t>.bat.log</w:t>
-      </w:r>
-      <w:r>
-        <w:rPr>
-          <w:rFonts w:ascii="Times New Roman" w:hAnsi="Times New Roman"/>
-          <w:sz w:val="20"/>
-          <w:szCs w:val="20"/>
-        </w:rPr>
-        <w:t>)</w:t>
-      </w:r>
-      <w:r>
-        <w:rPr>
-          <w:rFonts w:ascii="Times New Roman" w:hAnsi="Times New Roman"/>
-          <w:sz w:val="20"/>
-          <w:szCs w:val="20"/>
-        </w:rPr>
-        <w:t xml:space="preserve"> </w:t>
-      </w:r>
-      <w:r>
-        <w:rPr>
-          <w:rFonts w:ascii="Times New Roman" w:hAnsi="Times New Roman"/>
-          <w:sz w:val="20"/>
-          <w:szCs w:val="20"/>
-        </w:rPr>
-        <w:t>contains information about</w:t>
-      </w:r>
-      <w:r>
-        <w:rPr>
-          <w:rFonts w:ascii="Times New Roman" w:hAnsi="Times New Roman"/>
-          <w:sz w:val="20"/>
-          <w:szCs w:val="20"/>
-        </w:rPr>
-        <w:t xml:space="preserve"> the import</w:t>
-      </w:r>
-      <w:r>
-        <w:rPr>
-          <w:rFonts w:ascii="Times New Roman" w:hAnsi="Times New Roman"/>
-          <w:sz w:val="20"/>
-          <w:szCs w:val="20"/>
-        </w:rPr>
-        <w:t xml:space="preserve"> to the </w:t>
-      </w:r>
-      <w:r>
-        <w:rPr>
-          <w:rFonts w:ascii="Times New Roman" w:hAnsi="Times New Roman"/>
-          <w:sz w:val="20"/>
-          <w:szCs w:val="20"/>
-        </w:rPr>
-        <w:t xml:space="preserve">temporary xml database, </w:t>
-      </w:r>
-      <w:r>
-        <w:rPr>
-          <w:rFonts w:ascii="Times New Roman" w:hAnsi="Times New Roman"/>
-          <w:sz w:val="20"/>
-          <w:szCs w:val="20"/>
-        </w:rPr>
-        <w:t>the validation of data</w:t>
-      </w:r>
-      <w:r>
-        <w:rPr>
-          <w:rFonts w:ascii="Times New Roman" w:hAnsi="Times New Roman"/>
-          <w:sz w:val="20"/>
-          <w:szCs w:val="20"/>
-        </w:rPr>
-        <w:t xml:space="preserve"> </w:t>
-      </w:r>
-      <w:r>
-        <w:rPr>
-          <w:rFonts w:ascii="Times New Roman" w:hAnsi="Times New Roman"/>
-          <w:sz w:val="20"/>
-          <w:szCs w:val="20"/>
-        </w:rPr>
-        <w:t>(</w:t>
-      </w:r>
-      <w:r>
-        <w:rPr>
-          <w:rFonts w:ascii="Times New Roman" w:hAnsi="Times New Roman"/>
-          <w:sz w:val="20"/>
-          <w:szCs w:val="20"/>
-        </w:rPr>
-        <w:t>if parameter “</w:t>
+        <w:t xml:space="preserve"> to </w:t>
       </w:r>
       <w:proofErr w:type="spellStart"/>
       <w:r>
@@ -7218,15 +6920,7 @@
           <w:sz w:val="20"/>
           <w:szCs w:val="20"/>
         </w:rPr>
-        <w:t>d</w:t>
-      </w:r>
-      <w:r>
-        <w:rPr>
-          <w:rFonts w:ascii="Times New Roman" w:hAnsi="Times New Roman"/>
-          <w:sz w:val="20"/>
-          <w:szCs w:val="20"/>
-        </w:rPr>
-        <w:t>oValidate</w:t>
+        <w:t>EPRTRmaster</w:t>
       </w:r>
       <w:proofErr w:type="spellEnd"/>
       <w:r>
@@ -7235,120 +6929,7 @@
           <w:sz w:val="20"/>
           <w:szCs w:val="20"/>
         </w:rPr>
-        <w:t>” is set to true</w:t>
-      </w:r>
-      <w:r>
-        <w:rPr>
-          <w:rFonts w:ascii="Times New Roman" w:hAnsi="Times New Roman"/>
-          <w:sz w:val="20"/>
-          <w:szCs w:val="20"/>
-        </w:rPr>
-        <w:t>)</w:t>
-      </w:r>
-      <w:r>
-        <w:rPr>
-          <w:rFonts w:ascii="Times New Roman" w:hAnsi="Times New Roman"/>
-          <w:sz w:val="20"/>
-          <w:szCs w:val="20"/>
-        </w:rPr>
-        <w:t xml:space="preserve"> and the result</w:t>
-      </w:r>
-      <w:r>
-        <w:rPr>
-          <w:rFonts w:ascii="Times New Roman" w:hAnsi="Times New Roman"/>
-          <w:sz w:val="20"/>
-          <w:szCs w:val="20"/>
-        </w:rPr>
-        <w:t xml:space="preserve"> of</w:t>
-      </w:r>
-      <w:r>
-        <w:rPr>
-          <w:rFonts w:ascii="Times New Roman" w:hAnsi="Times New Roman"/>
-          <w:sz w:val="20"/>
-          <w:szCs w:val="20"/>
-        </w:rPr>
-        <w:t xml:space="preserve"> inserting all the new data into Database EPRTRmaster</w:t>
-      </w:r>
-      <w:r>
-        <w:rPr>
-          <w:rFonts w:ascii="Times New Roman" w:hAnsi="Times New Roman"/>
-          <w:sz w:val="20"/>
-          <w:szCs w:val="20"/>
-        </w:rPr>
-        <w:t>. This</w:t>
-      </w:r>
-      <w:r>
-        <w:rPr>
-          <w:rFonts w:ascii="Times New Roman" w:hAnsi="Times New Roman"/>
-          <w:sz w:val="20"/>
-          <w:szCs w:val="20"/>
-        </w:rPr>
-        <w:t xml:space="preserve"> information from the</w:t>
-      </w:r>
-      <w:r>
-        <w:rPr>
-          <w:rFonts w:ascii="Times New Roman" w:hAnsi="Times New Roman"/>
-          <w:sz w:val="20"/>
-          <w:szCs w:val="20"/>
-        </w:rPr>
-        <w:t xml:space="preserve"> import and validation log</w:t>
-      </w:r>
-      <w:r>
-        <w:rPr>
-          <w:rFonts w:ascii="Times New Roman" w:hAnsi="Times New Roman"/>
-          <w:sz w:val="20"/>
-          <w:szCs w:val="20"/>
-        </w:rPr>
-        <w:t xml:space="preserve"> needs to be given as feedback to the</w:t>
-      </w:r>
-      <w:r>
-        <w:rPr>
-          <w:rFonts w:ascii="Times New Roman" w:hAnsi="Times New Roman"/>
-          <w:sz w:val="20"/>
-          <w:szCs w:val="20"/>
-        </w:rPr>
-        <w:t xml:space="preserve"> member state in the CDR system.</w:t>
-      </w:r>
-    </w:p>
-    <w:p>
-      <w:pPr>
-        <w:ind w:left="0"/>
-      </w:pPr>
-    </w:p>
-    <w:p>
-      <w:pPr>
-        <w:ind w:left="0"/>
-        <w:rPr>
-          <w:rFonts w:ascii="Times New Roman" w:hAnsi="Times New Roman"/>
-          <w:sz w:val="20"/>
-          <w:szCs w:val="20"/>
-        </w:rPr>
-      </w:pPr>
-      <w:r>
-        <w:rPr>
-          <w:rFonts w:ascii="Times New Roman" w:hAnsi="Times New Roman"/>
-          <w:sz w:val="20"/>
-          <w:szCs w:val="20"/>
-        </w:rPr>
-        <w:t xml:space="preserve">Coping data from database </w:t>
-      </w:r>
-      <w:proofErr w:type="spellStart"/>
-      <w:r>
-        <w:rPr>
-          <w:rFonts w:ascii="Times New Roman" w:hAnsi="Times New Roman"/>
-          <w:sz w:val="20"/>
-          <w:szCs w:val="20"/>
-        </w:rPr>
-        <w:t>EPRTRxml</w:t>
-      </w:r>
-      <w:proofErr w:type="spellEnd"/>
-      <w:r>
-        <w:rPr>
-          <w:rFonts w:ascii="Times New Roman" w:hAnsi="Times New Roman"/>
-          <w:sz w:val="20"/>
-          <w:szCs w:val="20"/>
-        </w:rPr>
-        <w:t xml:space="preserve"> to EPRTRmaster t</w:t>
+        <w:t xml:space="preserve"> t</w:t>
       </w:r>
       <w:r>
         <w:rPr>
@@ -8116,13 +7697,23 @@
         </w:rPr>
         <w:t xml:space="preserve">every instance of the word </w:t>
       </w:r>
-      <w:r>
-        <w:rPr>
-          <w:rFonts w:ascii="Times New Roman" w:hAnsi="Times New Roman"/>
-          <w:sz w:val="20"/>
-          <w:szCs w:val="20"/>
-        </w:rPr>
-        <w:t xml:space="preserve">EPRTRweb with </w:t>
+      <w:proofErr w:type="spellStart"/>
+      <w:r>
+        <w:rPr>
+          <w:rFonts w:ascii="Times New Roman" w:hAnsi="Times New Roman"/>
+          <w:sz w:val="20"/>
+          <w:szCs w:val="20"/>
+        </w:rPr>
+        <w:t>EPRTRweb</w:t>
+      </w:r>
+      <w:proofErr w:type="spellEnd"/>
+      <w:r>
+        <w:rPr>
+          <w:rFonts w:ascii="Times New Roman" w:hAnsi="Times New Roman"/>
+          <w:sz w:val="20"/>
+          <w:szCs w:val="20"/>
+        </w:rPr>
+        <w:t xml:space="preserve"> with </w:t>
       </w:r>
       <w:proofErr w:type="spellStart"/>
       <w:r>
@@ -8356,7 +7947,25 @@
           <w:sz w:val="20"/>
           <w:szCs w:val="20"/>
         </w:rPr>
-        <w:t xml:space="preserve">replace every instance of the word EPRTRweb with </w:t>
+        <w:t xml:space="preserve">replace every instance of the word </w:t>
+      </w:r>
+      <w:proofErr w:type="spellStart"/>
+      <w:r>
+        <w:rPr>
+          <w:rFonts w:ascii="Times New Roman" w:hAnsi="Times New Roman"/>
+          <w:sz w:val="20"/>
+          <w:szCs w:val="20"/>
+        </w:rPr>
+        <w:t>EPRTRweb</w:t>
+      </w:r>
+      <w:proofErr w:type="spellEnd"/>
+      <w:r>
+        <w:rPr>
+          <w:rFonts w:ascii="Times New Roman" w:hAnsi="Times New Roman"/>
+          <w:sz w:val="20"/>
+          <w:szCs w:val="20"/>
+        </w:rPr>
+        <w:t xml:space="preserve"> with </w:t>
       </w:r>
       <w:proofErr w:type="spellStart"/>
       <w:r>
@@ -8597,7 +8206,7 @@
                     </pic:cNvPicPr>
                   </pic:nvPicPr>
                   <pic:blipFill>
-                    <a:blip r:embed="rId9" cstate="print"/>
+                    <a:blip r:embed="rId11" cstate="print"/>
                     <a:srcRect/>
                     <a:stretch>
                       <a:fillRect/>
@@ -9244,7 +8853,7 @@
         </w:rPr>
         <w:t>Zip the databases and put them on EEA ftp server (</w:t>
       </w:r>
-      <w:hyperlink r:id="rId10" w:history="1">
+      <w:hyperlink r:id="rId12" w:history="1">
         <w:r>
           <w:rPr>
             <w:rStyle w:val="Hyperlink"/>
@@ -9372,7 +8981,7 @@
         </w:rPr>
         <w:t xml:space="preserve">: </w:t>
       </w:r>
-      <w:hyperlink r:id="rId11" w:history="1">
+      <w:hyperlink r:id="rId13" w:history="1">
         <w:r>
           <w:rPr>
             <w:rStyle w:val="Hyperlink"/>
@@ -9708,6 +9317,7 @@
           <w:lang w:val="da-DK"/>
         </w:rPr>
       </w:pPr>
+      <w:proofErr w:type="spellStart"/>
       <w:r>
         <w:rPr>
           <w:rFonts w:ascii="Times New Roman" w:hAnsi="Times New Roman"/>
@@ -9715,7 +9325,17 @@
           <w:szCs w:val="20"/>
           <w:lang w:val="da-DK"/>
         </w:rPr>
-        <w:t xml:space="preserve">Update the data </w:t>
+        <w:t>Update</w:t>
+      </w:r>
+      <w:proofErr w:type="spellEnd"/>
+      <w:r>
+        <w:rPr>
+          <w:rFonts w:ascii="Times New Roman" w:hAnsi="Times New Roman"/>
+          <w:sz w:val="20"/>
+          <w:szCs w:val="20"/>
+          <w:lang w:val="da-DK"/>
+        </w:rPr>
+        <w:t xml:space="preserve"> the data </w:t>
       </w:r>
       <w:proofErr w:type="spellStart"/>
       <w:r>
@@ -10738,7 +10358,25 @@
           <w:sz w:val="20"/>
           <w:szCs w:val="20"/>
         </w:rPr>
-        <w:t xml:space="preserve">, which can be found in the svn repository </w:t>
+        <w:t xml:space="preserve">, which can be found in the </w:t>
+      </w:r>
+      <w:proofErr w:type="spellStart"/>
+      <w:r>
+        <w:rPr>
+          <w:rFonts w:ascii="Times New Roman" w:hAnsi="Times New Roman"/>
+          <w:sz w:val="20"/>
+          <w:szCs w:val="20"/>
+        </w:rPr>
+        <w:t>svn</w:t>
+      </w:r>
+      <w:proofErr w:type="spellEnd"/>
+      <w:r>
+        <w:rPr>
+          <w:rFonts w:ascii="Times New Roman" w:hAnsi="Times New Roman"/>
+          <w:sz w:val="20"/>
+          <w:szCs w:val="20"/>
+        </w:rPr>
+        <w:t xml:space="preserve"> repository </w:t>
       </w:r>
       <w:r>
         <w:rPr>
@@ -10762,7 +10400,7 @@
       <w:proofErr w:type="spellEnd"/>
     </w:p>
     <w:sectPr>
-      <w:footerReference w:type="default" r:id="rId12"/>
+      <w:footerReference w:type="default" r:id="rId14"/>
       <w:pgSz w:w="11906" w:h="16838" w:code="9"/>
       <w:pgMar w:top="1440" w:right="1440" w:bottom="1440" w:left="1440" w:header="794" w:footer="284" w:gutter="0"/>
       <w:pgNumType w:start="1"/>
@@ -10873,7 +10511,7 @@
               <w:noProof/>
               <w:szCs w:val="16"/>
             </w:rPr>
-            <w:t>5</w:t>
+            <w:t>6</w:t>
           </w:r>
           <w:r>
             <w:rPr>

</xml_diff>